<commit_message>
mengapa kita perlu mengetahui rhesusgit add *
</commit_message>
<xml_diff>
--- a/Rhesus.docx
+++ b/Rhesus.docx
@@ -95,6 +95,13 @@
       </w:r>
     </w:p>
     <w:p>
+      <w:pPr>
+        <w:rPr>
+          <w:rFonts w:ascii="Times New Roman" w:hAnsi="Times New Roman" w:cs="Times New Roman"/>
+          <w:sz w:val="24"/>
+          <w:szCs w:val="24"/>
+        </w:rPr>
+      </w:pPr>
       <w:proofErr w:type="gramStart"/>
       <w:r>
         <w:rPr>
@@ -1078,6 +1085,1501 @@
         <w:t>.</w:t>
       </w:r>
       <w:proofErr w:type="gramEnd"/>
+    </w:p>
+    <w:p>
+      <w:pPr>
+        <w:rPr>
+          <w:rFonts w:ascii="Times New Roman" w:hAnsi="Times New Roman" w:cs="Times New Roman"/>
+          <w:sz w:val="24"/>
+          <w:szCs w:val="24"/>
+        </w:rPr>
+      </w:pPr>
+      <w:proofErr w:type="spellStart"/>
+      <w:r>
+        <w:rPr>
+          <w:rStyle w:val="Strong"/>
+          <w:rFonts w:ascii="Times New Roman" w:hAnsi="Times New Roman" w:cs="Times New Roman"/>
+          <w:sz w:val="24"/>
+          <w:szCs w:val="24"/>
+        </w:rPr>
+        <w:t>Mengapa</w:t>
+      </w:r>
+      <w:proofErr w:type="spellEnd"/>
+      <w:r>
+        <w:rPr>
+          <w:rStyle w:val="Strong"/>
+          <w:rFonts w:ascii="Times New Roman" w:hAnsi="Times New Roman" w:cs="Times New Roman"/>
+          <w:sz w:val="24"/>
+          <w:szCs w:val="24"/>
+        </w:rPr>
+        <w:t xml:space="preserve"> </w:t>
+      </w:r>
+      <w:proofErr w:type="spellStart"/>
+      <w:r>
+        <w:rPr>
+          <w:rStyle w:val="Strong"/>
+          <w:rFonts w:ascii="Times New Roman" w:hAnsi="Times New Roman" w:cs="Times New Roman"/>
+          <w:sz w:val="24"/>
+          <w:szCs w:val="24"/>
+        </w:rPr>
+        <w:t>kita</w:t>
+      </w:r>
+      <w:proofErr w:type="spellEnd"/>
+      <w:r>
+        <w:rPr>
+          <w:rStyle w:val="Strong"/>
+          <w:rFonts w:ascii="Times New Roman" w:hAnsi="Times New Roman" w:cs="Times New Roman"/>
+          <w:sz w:val="24"/>
+          <w:szCs w:val="24"/>
+        </w:rPr>
+        <w:t xml:space="preserve"> </w:t>
+      </w:r>
+      <w:proofErr w:type="spellStart"/>
+      <w:r>
+        <w:rPr>
+          <w:rStyle w:val="Strong"/>
+          <w:rFonts w:ascii="Times New Roman" w:hAnsi="Times New Roman" w:cs="Times New Roman"/>
+          <w:sz w:val="24"/>
+          <w:szCs w:val="24"/>
+        </w:rPr>
+        <w:t>perlu</w:t>
+      </w:r>
+      <w:proofErr w:type="spellEnd"/>
+      <w:r>
+        <w:rPr>
+          <w:rStyle w:val="Strong"/>
+          <w:rFonts w:ascii="Times New Roman" w:hAnsi="Times New Roman" w:cs="Times New Roman"/>
+          <w:sz w:val="24"/>
+          <w:szCs w:val="24"/>
+        </w:rPr>
+        <w:t xml:space="preserve"> </w:t>
+      </w:r>
+      <w:proofErr w:type="spellStart"/>
+      <w:r>
+        <w:rPr>
+          <w:rStyle w:val="Strong"/>
+          <w:rFonts w:ascii="Times New Roman" w:hAnsi="Times New Roman" w:cs="Times New Roman"/>
+          <w:sz w:val="24"/>
+          <w:szCs w:val="24"/>
+        </w:rPr>
+        <w:t>mengetahui</w:t>
+      </w:r>
+      <w:proofErr w:type="spellEnd"/>
+      <w:r>
+        <w:rPr>
+          <w:rStyle w:val="Strong"/>
+          <w:rFonts w:ascii="Times New Roman" w:hAnsi="Times New Roman" w:cs="Times New Roman"/>
+          <w:sz w:val="24"/>
+          <w:szCs w:val="24"/>
+        </w:rPr>
+        <w:t xml:space="preserve"> rhesus </w:t>
+      </w:r>
+      <w:proofErr w:type="spellStart"/>
+      <w:proofErr w:type="gramStart"/>
+      <w:r>
+        <w:rPr>
+          <w:rStyle w:val="Strong"/>
+          <w:rFonts w:ascii="Times New Roman" w:hAnsi="Times New Roman" w:cs="Times New Roman"/>
+          <w:sz w:val="24"/>
+          <w:szCs w:val="24"/>
+        </w:rPr>
+        <w:t>darah</w:t>
+      </w:r>
+      <w:proofErr w:type="spellEnd"/>
+      <w:r>
+        <w:rPr>
+          <w:rStyle w:val="Strong"/>
+          <w:rFonts w:ascii="Times New Roman" w:hAnsi="Times New Roman" w:cs="Times New Roman"/>
+          <w:sz w:val="24"/>
+          <w:szCs w:val="24"/>
+        </w:rPr>
+        <w:t xml:space="preserve"> ?</w:t>
+      </w:r>
+      <w:proofErr w:type="gramEnd"/>
+    </w:p>
+    <w:p>
+      <w:proofErr w:type="spellStart"/>
+      <w:proofErr w:type="gramStart"/>
+      <w:r>
+        <w:rPr>
+          <w:rFonts w:ascii="Times New Roman" w:hAnsi="Times New Roman" w:cs="Times New Roman"/>
+          <w:sz w:val="24"/>
+          <w:szCs w:val="24"/>
+        </w:rPr>
+        <w:t>Mengenali</w:t>
+      </w:r>
+      <w:proofErr w:type="spellEnd"/>
+      <w:r>
+        <w:rPr>
+          <w:rFonts w:ascii="Times New Roman" w:hAnsi="Times New Roman" w:cs="Times New Roman"/>
+          <w:sz w:val="24"/>
+          <w:szCs w:val="24"/>
+        </w:rPr>
+        <w:t xml:space="preserve"> rhesus </w:t>
+      </w:r>
+      <w:proofErr w:type="spellStart"/>
+      <w:r>
+        <w:rPr>
+          <w:rFonts w:ascii="Times New Roman" w:hAnsi="Times New Roman" w:cs="Times New Roman"/>
+          <w:sz w:val="24"/>
+          <w:szCs w:val="24"/>
+        </w:rPr>
+        <w:t>khususnya</w:t>
+      </w:r>
+      <w:proofErr w:type="spellEnd"/>
+      <w:r>
+        <w:rPr>
+          <w:rFonts w:ascii="Times New Roman" w:hAnsi="Times New Roman" w:cs="Times New Roman"/>
+          <w:sz w:val="24"/>
+          <w:szCs w:val="24"/>
+        </w:rPr>
+        <w:t xml:space="preserve"> rhesus </w:t>
+      </w:r>
+      <w:proofErr w:type="spellStart"/>
+      <w:r>
+        <w:rPr>
+          <w:rFonts w:ascii="Times New Roman" w:hAnsi="Times New Roman" w:cs="Times New Roman"/>
+          <w:sz w:val="24"/>
+          <w:szCs w:val="24"/>
+        </w:rPr>
+        <w:t>negatif</w:t>
+      </w:r>
+      <w:proofErr w:type="spellEnd"/>
+      <w:r>
+        <w:rPr>
+          <w:rFonts w:ascii="Times New Roman" w:hAnsi="Times New Roman" w:cs="Times New Roman"/>
+          <w:sz w:val="24"/>
+          <w:szCs w:val="24"/>
+        </w:rPr>
+        <w:t xml:space="preserve"> </w:t>
+      </w:r>
+      <w:proofErr w:type="spellStart"/>
+      <w:r>
+        <w:rPr>
+          <w:rFonts w:ascii="Times New Roman" w:hAnsi="Times New Roman" w:cs="Times New Roman"/>
+          <w:sz w:val="24"/>
+          <w:szCs w:val="24"/>
+        </w:rPr>
+        <w:t>menjadi</w:t>
+      </w:r>
+      <w:proofErr w:type="spellEnd"/>
+      <w:r>
+        <w:rPr>
+          <w:rFonts w:ascii="Times New Roman" w:hAnsi="Times New Roman" w:cs="Times New Roman"/>
+          <w:sz w:val="24"/>
+          <w:szCs w:val="24"/>
+        </w:rPr>
+        <w:t xml:space="preserve"> </w:t>
+      </w:r>
+      <w:proofErr w:type="spellStart"/>
+      <w:r>
+        <w:rPr>
+          <w:rFonts w:ascii="Times New Roman" w:hAnsi="Times New Roman" w:cs="Times New Roman"/>
+          <w:sz w:val="24"/>
+          <w:szCs w:val="24"/>
+        </w:rPr>
+        <w:t>begitu</w:t>
+      </w:r>
+      <w:proofErr w:type="spellEnd"/>
+      <w:r>
+        <w:rPr>
+          <w:rFonts w:ascii="Times New Roman" w:hAnsi="Times New Roman" w:cs="Times New Roman"/>
+          <w:sz w:val="24"/>
+          <w:szCs w:val="24"/>
+        </w:rPr>
+        <w:t xml:space="preserve"> </w:t>
+      </w:r>
+      <w:proofErr w:type="spellStart"/>
+      <w:r>
+        <w:rPr>
+          <w:rFonts w:ascii="Times New Roman" w:hAnsi="Times New Roman" w:cs="Times New Roman"/>
+          <w:sz w:val="24"/>
+          <w:szCs w:val="24"/>
+        </w:rPr>
+        <w:t>penting</w:t>
+      </w:r>
+      <w:proofErr w:type="spellEnd"/>
+      <w:r>
+        <w:rPr>
+          <w:rFonts w:ascii="Times New Roman" w:hAnsi="Times New Roman" w:cs="Times New Roman"/>
+          <w:sz w:val="24"/>
+          <w:szCs w:val="24"/>
+        </w:rPr>
+        <w:t xml:space="preserve"> </w:t>
+      </w:r>
+      <w:proofErr w:type="spellStart"/>
+      <w:r>
+        <w:rPr>
+          <w:rFonts w:ascii="Times New Roman" w:hAnsi="Times New Roman" w:cs="Times New Roman"/>
+          <w:sz w:val="24"/>
+          <w:szCs w:val="24"/>
+        </w:rPr>
+        <w:t>karena</w:t>
+      </w:r>
+      <w:proofErr w:type="spellEnd"/>
+      <w:r>
+        <w:rPr>
+          <w:rFonts w:ascii="Times New Roman" w:hAnsi="Times New Roman" w:cs="Times New Roman"/>
+          <w:sz w:val="24"/>
+          <w:szCs w:val="24"/>
+        </w:rPr>
+        <w:t xml:space="preserve"> </w:t>
+      </w:r>
+      <w:proofErr w:type="spellStart"/>
+      <w:r>
+        <w:rPr>
+          <w:rFonts w:ascii="Times New Roman" w:hAnsi="Times New Roman" w:cs="Times New Roman"/>
+          <w:sz w:val="24"/>
+          <w:szCs w:val="24"/>
+        </w:rPr>
+        <w:t>di</w:t>
+      </w:r>
+      <w:proofErr w:type="spellEnd"/>
+      <w:r>
+        <w:rPr>
+          <w:rFonts w:ascii="Times New Roman" w:hAnsi="Times New Roman" w:cs="Times New Roman"/>
+          <w:sz w:val="24"/>
+          <w:szCs w:val="24"/>
+        </w:rPr>
+        <w:t xml:space="preserve"> </w:t>
+      </w:r>
+      <w:proofErr w:type="spellStart"/>
+      <w:r>
+        <w:rPr>
+          <w:rFonts w:ascii="Times New Roman" w:hAnsi="Times New Roman" w:cs="Times New Roman"/>
+          <w:sz w:val="24"/>
+          <w:szCs w:val="24"/>
+        </w:rPr>
+        <w:t>dunia</w:t>
+      </w:r>
+      <w:proofErr w:type="spellEnd"/>
+      <w:r>
+        <w:rPr>
+          <w:rFonts w:ascii="Times New Roman" w:hAnsi="Times New Roman" w:cs="Times New Roman"/>
+          <w:sz w:val="24"/>
+          <w:szCs w:val="24"/>
+        </w:rPr>
+        <w:t xml:space="preserve"> </w:t>
+      </w:r>
+      <w:proofErr w:type="spellStart"/>
+      <w:r>
+        <w:rPr>
+          <w:rFonts w:ascii="Times New Roman" w:hAnsi="Times New Roman" w:cs="Times New Roman"/>
+          <w:sz w:val="24"/>
+          <w:szCs w:val="24"/>
+        </w:rPr>
+        <w:t>ini</w:t>
+      </w:r>
+      <w:proofErr w:type="spellEnd"/>
+      <w:r>
+        <w:rPr>
+          <w:rFonts w:ascii="Times New Roman" w:hAnsi="Times New Roman" w:cs="Times New Roman"/>
+          <w:sz w:val="24"/>
+          <w:szCs w:val="24"/>
+        </w:rPr>
+        <w:t xml:space="preserve"> </w:t>
+      </w:r>
+      <w:proofErr w:type="spellStart"/>
+      <w:r>
+        <w:rPr>
+          <w:rFonts w:ascii="Times New Roman" w:hAnsi="Times New Roman" w:cs="Times New Roman"/>
+          <w:sz w:val="24"/>
+          <w:szCs w:val="24"/>
+        </w:rPr>
+        <w:t>hanya</w:t>
+      </w:r>
+      <w:proofErr w:type="spellEnd"/>
+      <w:r>
+        <w:rPr>
+          <w:rFonts w:ascii="Times New Roman" w:hAnsi="Times New Roman" w:cs="Times New Roman"/>
+          <w:sz w:val="24"/>
+          <w:szCs w:val="24"/>
+        </w:rPr>
+        <w:t xml:space="preserve"> </w:t>
+      </w:r>
+      <w:proofErr w:type="spellStart"/>
+      <w:r>
+        <w:rPr>
+          <w:rFonts w:ascii="Times New Roman" w:hAnsi="Times New Roman" w:cs="Times New Roman"/>
+          <w:sz w:val="24"/>
+          <w:szCs w:val="24"/>
+        </w:rPr>
+        <w:t>sedikit</w:t>
+      </w:r>
+      <w:proofErr w:type="spellEnd"/>
+      <w:r>
+        <w:rPr>
+          <w:rFonts w:ascii="Times New Roman" w:hAnsi="Times New Roman" w:cs="Times New Roman"/>
+          <w:sz w:val="24"/>
+          <w:szCs w:val="24"/>
+        </w:rPr>
+        <w:t xml:space="preserve"> </w:t>
+      </w:r>
+      <w:proofErr w:type="spellStart"/>
+      <w:r>
+        <w:rPr>
+          <w:rFonts w:ascii="Times New Roman" w:hAnsi="Times New Roman" w:cs="Times New Roman"/>
+          <w:sz w:val="24"/>
+          <w:szCs w:val="24"/>
+        </w:rPr>
+        <w:t>orang</w:t>
+      </w:r>
+      <w:proofErr w:type="spellEnd"/>
+      <w:r>
+        <w:rPr>
+          <w:rFonts w:ascii="Times New Roman" w:hAnsi="Times New Roman" w:cs="Times New Roman"/>
+          <w:sz w:val="24"/>
+          <w:szCs w:val="24"/>
+        </w:rPr>
+        <w:t xml:space="preserve"> yang </w:t>
+      </w:r>
+      <w:proofErr w:type="spellStart"/>
+      <w:r>
+        <w:rPr>
+          <w:rFonts w:ascii="Times New Roman" w:hAnsi="Times New Roman" w:cs="Times New Roman"/>
+          <w:sz w:val="24"/>
+          <w:szCs w:val="24"/>
+        </w:rPr>
+        <w:t>memiliki</w:t>
+      </w:r>
+      <w:proofErr w:type="spellEnd"/>
+      <w:r>
+        <w:rPr>
+          <w:rFonts w:ascii="Times New Roman" w:hAnsi="Times New Roman" w:cs="Times New Roman"/>
+          <w:sz w:val="24"/>
+          <w:szCs w:val="24"/>
+        </w:rPr>
+        <w:t xml:space="preserve"> rhesus </w:t>
+      </w:r>
+      <w:proofErr w:type="spellStart"/>
+      <w:r>
+        <w:rPr>
+          <w:rFonts w:ascii="Times New Roman" w:hAnsi="Times New Roman" w:cs="Times New Roman"/>
+          <w:sz w:val="24"/>
+          <w:szCs w:val="24"/>
+        </w:rPr>
+        <w:t>negatif</w:t>
+      </w:r>
+      <w:proofErr w:type="spellEnd"/>
+      <w:r>
+        <w:rPr>
+          <w:rFonts w:ascii="Times New Roman" w:hAnsi="Times New Roman" w:cs="Times New Roman"/>
+          <w:sz w:val="24"/>
+          <w:szCs w:val="24"/>
+        </w:rPr>
+        <w:t>.</w:t>
+      </w:r>
+      <w:proofErr w:type="gramEnd"/>
+      <w:r>
+        <w:rPr>
+          <w:rFonts w:ascii="Times New Roman" w:hAnsi="Times New Roman" w:cs="Times New Roman"/>
+          <w:sz w:val="24"/>
+          <w:szCs w:val="24"/>
+        </w:rPr>
+        <w:t xml:space="preserve"> </w:t>
+      </w:r>
+      <w:proofErr w:type="spellStart"/>
+      <w:proofErr w:type="gramStart"/>
+      <w:r>
+        <w:rPr>
+          <w:rFonts w:ascii="Times New Roman" w:hAnsi="Times New Roman" w:cs="Times New Roman"/>
+          <w:sz w:val="24"/>
+          <w:szCs w:val="24"/>
+        </w:rPr>
+        <w:t>Persentase</w:t>
+      </w:r>
+      <w:proofErr w:type="spellEnd"/>
+      <w:r>
+        <w:rPr>
+          <w:rFonts w:ascii="Times New Roman" w:hAnsi="Times New Roman" w:cs="Times New Roman"/>
+          <w:sz w:val="24"/>
+          <w:szCs w:val="24"/>
+        </w:rPr>
+        <w:t xml:space="preserve"> </w:t>
+      </w:r>
+      <w:proofErr w:type="spellStart"/>
+      <w:r>
+        <w:rPr>
+          <w:rFonts w:ascii="Times New Roman" w:hAnsi="Times New Roman" w:cs="Times New Roman"/>
+          <w:sz w:val="24"/>
+          <w:szCs w:val="24"/>
+        </w:rPr>
+        <w:t>jumlah</w:t>
+      </w:r>
+      <w:proofErr w:type="spellEnd"/>
+      <w:r>
+        <w:rPr>
+          <w:rFonts w:ascii="Times New Roman" w:hAnsi="Times New Roman" w:cs="Times New Roman"/>
+          <w:sz w:val="24"/>
+          <w:szCs w:val="24"/>
+        </w:rPr>
+        <w:t xml:space="preserve"> </w:t>
+      </w:r>
+      <w:proofErr w:type="spellStart"/>
+      <w:r>
+        <w:rPr>
+          <w:rFonts w:ascii="Times New Roman" w:hAnsi="Times New Roman" w:cs="Times New Roman"/>
+          <w:sz w:val="24"/>
+          <w:szCs w:val="24"/>
+        </w:rPr>
+        <w:t>pemilik</w:t>
+      </w:r>
+      <w:proofErr w:type="spellEnd"/>
+      <w:r>
+        <w:rPr>
+          <w:rFonts w:ascii="Times New Roman" w:hAnsi="Times New Roman" w:cs="Times New Roman"/>
+          <w:sz w:val="24"/>
+          <w:szCs w:val="24"/>
+        </w:rPr>
+        <w:t xml:space="preserve"> rhesus </w:t>
+      </w:r>
+      <w:proofErr w:type="spellStart"/>
+      <w:r>
+        <w:rPr>
+          <w:rFonts w:ascii="Times New Roman" w:hAnsi="Times New Roman" w:cs="Times New Roman"/>
+          <w:sz w:val="24"/>
+          <w:szCs w:val="24"/>
+        </w:rPr>
+        <w:t>negatif</w:t>
+      </w:r>
+      <w:proofErr w:type="spellEnd"/>
+      <w:r>
+        <w:rPr>
+          <w:rFonts w:ascii="Times New Roman" w:hAnsi="Times New Roman" w:cs="Times New Roman"/>
+          <w:sz w:val="24"/>
+          <w:szCs w:val="24"/>
+        </w:rPr>
+        <w:t xml:space="preserve"> </w:t>
+      </w:r>
+      <w:proofErr w:type="spellStart"/>
+      <w:r>
+        <w:rPr>
+          <w:rFonts w:ascii="Times New Roman" w:hAnsi="Times New Roman" w:cs="Times New Roman"/>
+          <w:sz w:val="24"/>
+          <w:szCs w:val="24"/>
+        </w:rPr>
+        <w:t>berbeda-beda</w:t>
+      </w:r>
+      <w:proofErr w:type="spellEnd"/>
+      <w:r>
+        <w:rPr>
+          <w:rFonts w:ascii="Times New Roman" w:hAnsi="Times New Roman" w:cs="Times New Roman"/>
+          <w:sz w:val="24"/>
+          <w:szCs w:val="24"/>
+        </w:rPr>
+        <w:t xml:space="preserve"> </w:t>
+      </w:r>
+      <w:proofErr w:type="spellStart"/>
+      <w:r>
+        <w:rPr>
+          <w:rFonts w:ascii="Times New Roman" w:hAnsi="Times New Roman" w:cs="Times New Roman"/>
+          <w:sz w:val="24"/>
+          <w:szCs w:val="24"/>
+        </w:rPr>
+        <w:t>antar</w:t>
+      </w:r>
+      <w:proofErr w:type="spellEnd"/>
+      <w:r>
+        <w:rPr>
+          <w:rFonts w:ascii="Times New Roman" w:hAnsi="Times New Roman" w:cs="Times New Roman"/>
+          <w:sz w:val="24"/>
+          <w:szCs w:val="24"/>
+        </w:rPr>
+        <w:t xml:space="preserve"> </w:t>
+      </w:r>
+      <w:proofErr w:type="spellStart"/>
+      <w:r>
+        <w:rPr>
+          <w:rFonts w:ascii="Times New Roman" w:hAnsi="Times New Roman" w:cs="Times New Roman"/>
+          <w:sz w:val="24"/>
+          <w:szCs w:val="24"/>
+        </w:rPr>
+        <w:t>kelompok</w:t>
+      </w:r>
+      <w:proofErr w:type="spellEnd"/>
+      <w:r>
+        <w:rPr>
+          <w:rFonts w:ascii="Times New Roman" w:hAnsi="Times New Roman" w:cs="Times New Roman"/>
+          <w:sz w:val="24"/>
+          <w:szCs w:val="24"/>
+        </w:rPr>
+        <w:t xml:space="preserve"> </w:t>
+      </w:r>
+      <w:proofErr w:type="spellStart"/>
+      <w:r>
+        <w:rPr>
+          <w:rFonts w:ascii="Times New Roman" w:hAnsi="Times New Roman" w:cs="Times New Roman"/>
+          <w:sz w:val="24"/>
+          <w:szCs w:val="24"/>
+        </w:rPr>
+        <w:t>ras</w:t>
+      </w:r>
+      <w:proofErr w:type="spellEnd"/>
+      <w:r>
+        <w:rPr>
+          <w:rFonts w:ascii="Times New Roman" w:hAnsi="Times New Roman" w:cs="Times New Roman"/>
+          <w:sz w:val="24"/>
+          <w:szCs w:val="24"/>
+        </w:rPr>
+        <w:t>.</w:t>
+      </w:r>
+      <w:proofErr w:type="gramEnd"/>
+      <w:r>
+        <w:rPr>
+          <w:rFonts w:ascii="Times New Roman" w:hAnsi="Times New Roman" w:cs="Times New Roman"/>
+          <w:sz w:val="24"/>
+          <w:szCs w:val="24"/>
+        </w:rPr>
+        <w:t xml:space="preserve"> </w:t>
+      </w:r>
+      <w:proofErr w:type="spellStart"/>
+      <w:proofErr w:type="gramStart"/>
+      <w:r>
+        <w:rPr>
+          <w:rFonts w:ascii="Times New Roman" w:hAnsi="Times New Roman" w:cs="Times New Roman"/>
+          <w:sz w:val="24"/>
+          <w:szCs w:val="24"/>
+        </w:rPr>
+        <w:t>Pada</w:t>
+      </w:r>
+      <w:proofErr w:type="spellEnd"/>
+      <w:r>
+        <w:rPr>
+          <w:rFonts w:ascii="Times New Roman" w:hAnsi="Times New Roman" w:cs="Times New Roman"/>
+          <w:sz w:val="24"/>
+          <w:szCs w:val="24"/>
+        </w:rPr>
+        <w:t xml:space="preserve"> </w:t>
+      </w:r>
+      <w:proofErr w:type="spellStart"/>
+      <w:r>
+        <w:rPr>
+          <w:rFonts w:ascii="Times New Roman" w:hAnsi="Times New Roman" w:cs="Times New Roman"/>
+          <w:sz w:val="24"/>
+          <w:szCs w:val="24"/>
+        </w:rPr>
+        <w:t>ras</w:t>
+      </w:r>
+      <w:proofErr w:type="spellEnd"/>
+      <w:r>
+        <w:rPr>
+          <w:rFonts w:ascii="Times New Roman" w:hAnsi="Times New Roman" w:cs="Times New Roman"/>
+          <w:sz w:val="24"/>
+          <w:szCs w:val="24"/>
+        </w:rPr>
+        <w:t xml:space="preserve"> </w:t>
+      </w:r>
+      <w:proofErr w:type="spellStart"/>
+      <w:r>
+        <w:rPr>
+          <w:rFonts w:ascii="Times New Roman" w:hAnsi="Times New Roman" w:cs="Times New Roman"/>
+          <w:sz w:val="24"/>
+          <w:szCs w:val="24"/>
+        </w:rPr>
+        <w:t>bule</w:t>
+      </w:r>
+      <w:proofErr w:type="spellEnd"/>
+      <w:r>
+        <w:rPr>
+          <w:rFonts w:ascii="Times New Roman" w:hAnsi="Times New Roman" w:cs="Times New Roman"/>
+          <w:sz w:val="24"/>
+          <w:szCs w:val="24"/>
+        </w:rPr>
+        <w:t xml:space="preserve"> (</w:t>
+      </w:r>
+      <w:proofErr w:type="spellStart"/>
+      <w:r>
+        <w:rPr>
+          <w:rFonts w:ascii="Times New Roman" w:hAnsi="Times New Roman" w:cs="Times New Roman"/>
+          <w:sz w:val="24"/>
+          <w:szCs w:val="24"/>
+        </w:rPr>
+        <w:t>seperti</w:t>
+      </w:r>
+      <w:proofErr w:type="spellEnd"/>
+      <w:r>
+        <w:rPr>
+          <w:rFonts w:ascii="Times New Roman" w:hAnsi="Times New Roman" w:cs="Times New Roman"/>
+          <w:sz w:val="24"/>
+          <w:szCs w:val="24"/>
+        </w:rPr>
+        <w:t xml:space="preserve"> </w:t>
+      </w:r>
+      <w:proofErr w:type="spellStart"/>
+      <w:r>
+        <w:rPr>
+          <w:rFonts w:ascii="Times New Roman" w:hAnsi="Times New Roman" w:cs="Times New Roman"/>
+          <w:sz w:val="24"/>
+          <w:szCs w:val="24"/>
+        </w:rPr>
+        <w:t>warga</w:t>
+      </w:r>
+      <w:proofErr w:type="spellEnd"/>
+      <w:r>
+        <w:rPr>
+          <w:rFonts w:ascii="Times New Roman" w:hAnsi="Times New Roman" w:cs="Times New Roman"/>
+          <w:sz w:val="24"/>
+          <w:szCs w:val="24"/>
+        </w:rPr>
+        <w:t xml:space="preserve"> </w:t>
+      </w:r>
+      <w:proofErr w:type="spellStart"/>
+      <w:r>
+        <w:rPr>
+          <w:rFonts w:ascii="Times New Roman" w:hAnsi="Times New Roman" w:cs="Times New Roman"/>
+          <w:sz w:val="24"/>
+          <w:szCs w:val="24"/>
+        </w:rPr>
+        <w:t>Eropa</w:t>
+      </w:r>
+      <w:proofErr w:type="spellEnd"/>
+      <w:r>
+        <w:rPr>
+          <w:rFonts w:ascii="Times New Roman" w:hAnsi="Times New Roman" w:cs="Times New Roman"/>
+          <w:sz w:val="24"/>
+          <w:szCs w:val="24"/>
+        </w:rPr>
+        <w:t xml:space="preserve">, </w:t>
+      </w:r>
+      <w:proofErr w:type="spellStart"/>
+      <w:r>
+        <w:rPr>
+          <w:rFonts w:ascii="Times New Roman" w:hAnsi="Times New Roman" w:cs="Times New Roman"/>
+          <w:sz w:val="24"/>
+          <w:szCs w:val="24"/>
+        </w:rPr>
+        <w:t>Amerika</w:t>
+      </w:r>
+      <w:proofErr w:type="spellEnd"/>
+      <w:r>
+        <w:rPr>
+          <w:rFonts w:ascii="Times New Roman" w:hAnsi="Times New Roman" w:cs="Times New Roman"/>
+          <w:sz w:val="24"/>
+          <w:szCs w:val="24"/>
+        </w:rPr>
+        <w:t xml:space="preserve">, </w:t>
+      </w:r>
+      <w:proofErr w:type="spellStart"/>
+      <w:r>
+        <w:rPr>
+          <w:rFonts w:ascii="Times New Roman" w:hAnsi="Times New Roman" w:cs="Times New Roman"/>
+          <w:sz w:val="24"/>
+          <w:szCs w:val="24"/>
+        </w:rPr>
+        <w:t>dan</w:t>
+      </w:r>
+      <w:proofErr w:type="spellEnd"/>
+      <w:r>
+        <w:rPr>
+          <w:rFonts w:ascii="Times New Roman" w:hAnsi="Times New Roman" w:cs="Times New Roman"/>
+          <w:sz w:val="24"/>
+          <w:szCs w:val="24"/>
+        </w:rPr>
+        <w:t xml:space="preserve"> Australia), </w:t>
+      </w:r>
+      <w:proofErr w:type="spellStart"/>
+      <w:r>
+        <w:rPr>
+          <w:rFonts w:ascii="Times New Roman" w:hAnsi="Times New Roman" w:cs="Times New Roman"/>
+          <w:sz w:val="24"/>
+          <w:szCs w:val="24"/>
+        </w:rPr>
+        <w:t>jumlah</w:t>
+      </w:r>
+      <w:proofErr w:type="spellEnd"/>
+      <w:r>
+        <w:rPr>
+          <w:rFonts w:ascii="Times New Roman" w:hAnsi="Times New Roman" w:cs="Times New Roman"/>
+          <w:sz w:val="24"/>
+          <w:szCs w:val="24"/>
+        </w:rPr>
+        <w:t xml:space="preserve"> </w:t>
+      </w:r>
+      <w:proofErr w:type="spellStart"/>
+      <w:r>
+        <w:rPr>
+          <w:rFonts w:ascii="Times New Roman" w:hAnsi="Times New Roman" w:cs="Times New Roman"/>
+          <w:sz w:val="24"/>
+          <w:szCs w:val="24"/>
+        </w:rPr>
+        <w:t>pemilik</w:t>
+      </w:r>
+      <w:proofErr w:type="spellEnd"/>
+      <w:r>
+        <w:rPr>
+          <w:rFonts w:ascii="Times New Roman" w:hAnsi="Times New Roman" w:cs="Times New Roman"/>
+          <w:sz w:val="24"/>
+          <w:szCs w:val="24"/>
+        </w:rPr>
+        <w:t xml:space="preserve"> rhesus </w:t>
+      </w:r>
+      <w:proofErr w:type="spellStart"/>
+      <w:r>
+        <w:rPr>
+          <w:rFonts w:ascii="Times New Roman" w:hAnsi="Times New Roman" w:cs="Times New Roman"/>
+          <w:sz w:val="24"/>
+          <w:szCs w:val="24"/>
+        </w:rPr>
+        <w:t>negatif</w:t>
+      </w:r>
+      <w:proofErr w:type="spellEnd"/>
+      <w:r>
+        <w:rPr>
+          <w:rFonts w:ascii="Times New Roman" w:hAnsi="Times New Roman" w:cs="Times New Roman"/>
+          <w:sz w:val="24"/>
+          <w:szCs w:val="24"/>
+        </w:rPr>
+        <w:t xml:space="preserve"> </w:t>
+      </w:r>
+      <w:proofErr w:type="spellStart"/>
+      <w:r>
+        <w:rPr>
+          <w:rFonts w:ascii="Times New Roman" w:hAnsi="Times New Roman" w:cs="Times New Roman"/>
+          <w:sz w:val="24"/>
+          <w:szCs w:val="24"/>
+        </w:rPr>
+        <w:t>sekitar</w:t>
+      </w:r>
+      <w:proofErr w:type="spellEnd"/>
+      <w:r>
+        <w:rPr>
+          <w:rFonts w:ascii="Times New Roman" w:hAnsi="Times New Roman" w:cs="Times New Roman"/>
+          <w:sz w:val="24"/>
+          <w:szCs w:val="24"/>
+        </w:rPr>
+        <w:t xml:space="preserve"> 15 – 18%.</w:t>
+      </w:r>
+      <w:proofErr w:type="gramEnd"/>
+      <w:r>
+        <w:rPr>
+          <w:rFonts w:ascii="Times New Roman" w:hAnsi="Times New Roman" w:cs="Times New Roman"/>
+          <w:sz w:val="24"/>
+          <w:szCs w:val="24"/>
+        </w:rPr>
+        <w:t xml:space="preserve"> </w:t>
+      </w:r>
+      <w:proofErr w:type="spellStart"/>
+      <w:proofErr w:type="gramStart"/>
+      <w:r>
+        <w:rPr>
+          <w:rFonts w:ascii="Times New Roman" w:hAnsi="Times New Roman" w:cs="Times New Roman"/>
+          <w:sz w:val="24"/>
+          <w:szCs w:val="24"/>
+        </w:rPr>
+        <w:t>Sedangkan</w:t>
+      </w:r>
+      <w:proofErr w:type="spellEnd"/>
+      <w:r>
+        <w:rPr>
+          <w:rFonts w:ascii="Times New Roman" w:hAnsi="Times New Roman" w:cs="Times New Roman"/>
+          <w:sz w:val="24"/>
+          <w:szCs w:val="24"/>
+        </w:rPr>
+        <w:t xml:space="preserve"> </w:t>
+      </w:r>
+      <w:proofErr w:type="spellStart"/>
+      <w:r>
+        <w:rPr>
+          <w:rFonts w:ascii="Times New Roman" w:hAnsi="Times New Roman" w:cs="Times New Roman"/>
+          <w:sz w:val="24"/>
+          <w:szCs w:val="24"/>
+        </w:rPr>
+        <w:t>pada</w:t>
+      </w:r>
+      <w:proofErr w:type="spellEnd"/>
+      <w:r>
+        <w:rPr>
+          <w:rFonts w:ascii="Times New Roman" w:hAnsi="Times New Roman" w:cs="Times New Roman"/>
+          <w:sz w:val="24"/>
+          <w:szCs w:val="24"/>
+        </w:rPr>
+        <w:t xml:space="preserve"> </w:t>
+      </w:r>
+      <w:proofErr w:type="spellStart"/>
+      <w:r>
+        <w:rPr>
+          <w:rFonts w:ascii="Times New Roman" w:hAnsi="Times New Roman" w:cs="Times New Roman"/>
+          <w:sz w:val="24"/>
+          <w:szCs w:val="24"/>
+        </w:rPr>
+        <w:t>ras</w:t>
+      </w:r>
+      <w:proofErr w:type="spellEnd"/>
+      <w:r>
+        <w:rPr>
+          <w:rFonts w:ascii="Times New Roman" w:hAnsi="Times New Roman" w:cs="Times New Roman"/>
+          <w:sz w:val="24"/>
+          <w:szCs w:val="24"/>
+        </w:rPr>
+        <w:t xml:space="preserve"> Asia, </w:t>
+      </w:r>
+      <w:proofErr w:type="spellStart"/>
+      <w:r>
+        <w:rPr>
+          <w:rFonts w:ascii="Times New Roman" w:hAnsi="Times New Roman" w:cs="Times New Roman"/>
+          <w:sz w:val="24"/>
+          <w:szCs w:val="24"/>
+        </w:rPr>
+        <w:t>persentase</w:t>
+      </w:r>
+      <w:proofErr w:type="spellEnd"/>
+      <w:r>
+        <w:rPr>
+          <w:rFonts w:ascii="Times New Roman" w:hAnsi="Times New Roman" w:cs="Times New Roman"/>
+          <w:sz w:val="24"/>
+          <w:szCs w:val="24"/>
+        </w:rPr>
+        <w:t xml:space="preserve"> </w:t>
+      </w:r>
+      <w:proofErr w:type="spellStart"/>
+      <w:r>
+        <w:rPr>
+          <w:rFonts w:ascii="Times New Roman" w:hAnsi="Times New Roman" w:cs="Times New Roman"/>
+          <w:sz w:val="24"/>
+          <w:szCs w:val="24"/>
+        </w:rPr>
+        <w:t>pemilik</w:t>
+      </w:r>
+      <w:proofErr w:type="spellEnd"/>
+      <w:r>
+        <w:rPr>
+          <w:rFonts w:ascii="Times New Roman" w:hAnsi="Times New Roman" w:cs="Times New Roman"/>
+          <w:sz w:val="24"/>
+          <w:szCs w:val="24"/>
+        </w:rPr>
+        <w:t xml:space="preserve"> rhesus </w:t>
+      </w:r>
+      <w:proofErr w:type="spellStart"/>
+      <w:r>
+        <w:rPr>
+          <w:rFonts w:ascii="Times New Roman" w:hAnsi="Times New Roman" w:cs="Times New Roman"/>
+          <w:sz w:val="24"/>
+          <w:szCs w:val="24"/>
+        </w:rPr>
+        <w:t>negatif</w:t>
+      </w:r>
+      <w:proofErr w:type="spellEnd"/>
+      <w:r>
+        <w:rPr>
+          <w:rFonts w:ascii="Times New Roman" w:hAnsi="Times New Roman" w:cs="Times New Roman"/>
+          <w:sz w:val="24"/>
+          <w:szCs w:val="24"/>
+        </w:rPr>
+        <w:t xml:space="preserve"> </w:t>
+      </w:r>
+      <w:proofErr w:type="spellStart"/>
+      <w:r>
+        <w:rPr>
+          <w:rFonts w:ascii="Times New Roman" w:hAnsi="Times New Roman" w:cs="Times New Roman"/>
+          <w:sz w:val="24"/>
+          <w:szCs w:val="24"/>
+        </w:rPr>
+        <w:t>jauh</w:t>
+      </w:r>
+      <w:proofErr w:type="spellEnd"/>
+      <w:r>
+        <w:rPr>
+          <w:rFonts w:ascii="Times New Roman" w:hAnsi="Times New Roman" w:cs="Times New Roman"/>
+          <w:sz w:val="24"/>
+          <w:szCs w:val="24"/>
+        </w:rPr>
+        <w:t xml:space="preserve"> </w:t>
+      </w:r>
+      <w:proofErr w:type="spellStart"/>
+      <w:r>
+        <w:rPr>
+          <w:rFonts w:ascii="Times New Roman" w:hAnsi="Times New Roman" w:cs="Times New Roman"/>
+          <w:sz w:val="24"/>
+          <w:szCs w:val="24"/>
+        </w:rPr>
+        <w:t>lebih</w:t>
+      </w:r>
+      <w:proofErr w:type="spellEnd"/>
+      <w:r>
+        <w:rPr>
+          <w:rFonts w:ascii="Times New Roman" w:hAnsi="Times New Roman" w:cs="Times New Roman"/>
+          <w:sz w:val="24"/>
+          <w:szCs w:val="24"/>
+        </w:rPr>
+        <w:t xml:space="preserve"> </w:t>
+      </w:r>
+      <w:proofErr w:type="spellStart"/>
+      <w:r>
+        <w:rPr>
+          <w:rFonts w:ascii="Times New Roman" w:hAnsi="Times New Roman" w:cs="Times New Roman"/>
+          <w:sz w:val="24"/>
+          <w:szCs w:val="24"/>
+        </w:rPr>
+        <w:t>kecil</w:t>
+      </w:r>
+      <w:proofErr w:type="spellEnd"/>
+      <w:r>
+        <w:rPr>
+          <w:rFonts w:ascii="Times New Roman" w:hAnsi="Times New Roman" w:cs="Times New Roman"/>
+          <w:sz w:val="24"/>
+          <w:szCs w:val="24"/>
+        </w:rPr>
+        <w:t>.</w:t>
+      </w:r>
+      <w:proofErr w:type="gramEnd"/>
+      <w:r>
+        <w:rPr>
+          <w:rFonts w:ascii="Times New Roman" w:hAnsi="Times New Roman" w:cs="Times New Roman"/>
+          <w:sz w:val="24"/>
+          <w:szCs w:val="24"/>
+        </w:rPr>
+        <w:t xml:space="preserve"> </w:t>
+      </w:r>
+      <w:proofErr w:type="spellStart"/>
+      <w:r>
+        <w:rPr>
+          <w:rFonts w:ascii="Times New Roman" w:hAnsi="Times New Roman" w:cs="Times New Roman"/>
+          <w:sz w:val="24"/>
+          <w:szCs w:val="24"/>
+        </w:rPr>
+        <w:t>Menurut</w:t>
+      </w:r>
+      <w:proofErr w:type="spellEnd"/>
+      <w:r>
+        <w:rPr>
+          <w:rFonts w:ascii="Times New Roman" w:hAnsi="Times New Roman" w:cs="Times New Roman"/>
+          <w:sz w:val="24"/>
+          <w:szCs w:val="24"/>
+        </w:rPr>
+        <w:t xml:space="preserve"> data Biro </w:t>
+      </w:r>
+      <w:proofErr w:type="spellStart"/>
+      <w:r>
+        <w:rPr>
+          <w:rFonts w:ascii="Times New Roman" w:hAnsi="Times New Roman" w:cs="Times New Roman"/>
+          <w:sz w:val="24"/>
+          <w:szCs w:val="24"/>
+        </w:rPr>
+        <w:t>Pusat</w:t>
+      </w:r>
+      <w:proofErr w:type="spellEnd"/>
+      <w:r>
+        <w:rPr>
+          <w:rFonts w:ascii="Times New Roman" w:hAnsi="Times New Roman" w:cs="Times New Roman"/>
+          <w:sz w:val="24"/>
+          <w:szCs w:val="24"/>
+        </w:rPr>
+        <w:t xml:space="preserve"> </w:t>
+      </w:r>
+      <w:proofErr w:type="spellStart"/>
+      <w:r>
+        <w:rPr>
+          <w:rFonts w:ascii="Times New Roman" w:hAnsi="Times New Roman" w:cs="Times New Roman"/>
+          <w:sz w:val="24"/>
+          <w:szCs w:val="24"/>
+        </w:rPr>
+        <w:t>Statistik</w:t>
+      </w:r>
+      <w:proofErr w:type="spellEnd"/>
+      <w:r>
+        <w:rPr>
+          <w:rFonts w:ascii="Times New Roman" w:hAnsi="Times New Roman" w:cs="Times New Roman"/>
+          <w:sz w:val="24"/>
+          <w:szCs w:val="24"/>
+        </w:rPr>
+        <w:t xml:space="preserve"> 2010, </w:t>
+      </w:r>
+      <w:proofErr w:type="spellStart"/>
+      <w:r>
+        <w:rPr>
+          <w:rFonts w:ascii="Times New Roman" w:hAnsi="Times New Roman" w:cs="Times New Roman"/>
+          <w:sz w:val="24"/>
+          <w:szCs w:val="24"/>
+        </w:rPr>
+        <w:t>hanya</w:t>
+      </w:r>
+      <w:proofErr w:type="spellEnd"/>
+      <w:r>
+        <w:rPr>
+          <w:rFonts w:ascii="Times New Roman" w:hAnsi="Times New Roman" w:cs="Times New Roman"/>
+          <w:sz w:val="24"/>
+          <w:szCs w:val="24"/>
+        </w:rPr>
+        <w:t xml:space="preserve"> </w:t>
+      </w:r>
+      <w:proofErr w:type="spellStart"/>
+      <w:r>
+        <w:rPr>
+          <w:rFonts w:ascii="Times New Roman" w:hAnsi="Times New Roman" w:cs="Times New Roman"/>
+          <w:sz w:val="24"/>
+          <w:szCs w:val="24"/>
+        </w:rPr>
+        <w:t>kurang</w:t>
+      </w:r>
+      <w:proofErr w:type="spellEnd"/>
+      <w:r>
+        <w:rPr>
+          <w:rFonts w:ascii="Times New Roman" w:hAnsi="Times New Roman" w:cs="Times New Roman"/>
+          <w:sz w:val="24"/>
+          <w:szCs w:val="24"/>
+        </w:rPr>
+        <w:t xml:space="preserve"> </w:t>
+      </w:r>
+      <w:proofErr w:type="spellStart"/>
+      <w:r>
+        <w:rPr>
+          <w:rFonts w:ascii="Times New Roman" w:hAnsi="Times New Roman" w:cs="Times New Roman"/>
+          <w:sz w:val="24"/>
+          <w:szCs w:val="24"/>
+        </w:rPr>
+        <w:t>dari</w:t>
+      </w:r>
+      <w:proofErr w:type="spellEnd"/>
+      <w:r>
+        <w:rPr>
+          <w:rFonts w:ascii="Times New Roman" w:hAnsi="Times New Roman" w:cs="Times New Roman"/>
+          <w:sz w:val="24"/>
+          <w:szCs w:val="24"/>
+        </w:rPr>
+        <w:t xml:space="preserve"> </w:t>
+      </w:r>
+      <w:proofErr w:type="spellStart"/>
+      <w:r>
+        <w:rPr>
+          <w:rFonts w:ascii="Times New Roman" w:hAnsi="Times New Roman" w:cs="Times New Roman"/>
+          <w:sz w:val="24"/>
+          <w:szCs w:val="24"/>
+        </w:rPr>
+        <w:t>satu</w:t>
+      </w:r>
+      <w:proofErr w:type="spellEnd"/>
+      <w:r>
+        <w:rPr>
+          <w:rFonts w:ascii="Times New Roman" w:hAnsi="Times New Roman" w:cs="Times New Roman"/>
+          <w:sz w:val="24"/>
+          <w:szCs w:val="24"/>
+        </w:rPr>
+        <w:t xml:space="preserve"> </w:t>
+      </w:r>
+      <w:proofErr w:type="spellStart"/>
+      <w:r>
+        <w:rPr>
+          <w:rFonts w:ascii="Times New Roman" w:hAnsi="Times New Roman" w:cs="Times New Roman"/>
+          <w:sz w:val="24"/>
+          <w:szCs w:val="24"/>
+        </w:rPr>
+        <w:t>persen</w:t>
+      </w:r>
+      <w:proofErr w:type="spellEnd"/>
+      <w:r>
+        <w:rPr>
+          <w:rFonts w:ascii="Times New Roman" w:hAnsi="Times New Roman" w:cs="Times New Roman"/>
+          <w:sz w:val="24"/>
+          <w:szCs w:val="24"/>
+        </w:rPr>
+        <w:t xml:space="preserve"> </w:t>
+      </w:r>
+      <w:proofErr w:type="spellStart"/>
+      <w:r>
+        <w:rPr>
+          <w:rFonts w:ascii="Times New Roman" w:hAnsi="Times New Roman" w:cs="Times New Roman"/>
+          <w:sz w:val="24"/>
+          <w:szCs w:val="24"/>
+        </w:rPr>
+        <w:t>penduduk</w:t>
+      </w:r>
+      <w:proofErr w:type="spellEnd"/>
+      <w:r>
+        <w:rPr>
+          <w:rFonts w:ascii="Times New Roman" w:hAnsi="Times New Roman" w:cs="Times New Roman"/>
+          <w:sz w:val="24"/>
+          <w:szCs w:val="24"/>
+        </w:rPr>
+        <w:t xml:space="preserve"> Indonesia, </w:t>
+      </w:r>
+      <w:proofErr w:type="spellStart"/>
+      <w:r>
+        <w:rPr>
+          <w:rFonts w:ascii="Times New Roman" w:hAnsi="Times New Roman" w:cs="Times New Roman"/>
+          <w:sz w:val="24"/>
+          <w:szCs w:val="24"/>
+        </w:rPr>
+        <w:t>atau</w:t>
+      </w:r>
+      <w:proofErr w:type="spellEnd"/>
+      <w:r>
+        <w:rPr>
+          <w:rFonts w:ascii="Times New Roman" w:hAnsi="Times New Roman" w:cs="Times New Roman"/>
+          <w:sz w:val="24"/>
+          <w:szCs w:val="24"/>
+        </w:rPr>
+        <w:t xml:space="preserve"> </w:t>
+      </w:r>
+      <w:proofErr w:type="spellStart"/>
+      <w:r>
+        <w:rPr>
+          <w:rFonts w:ascii="Times New Roman" w:hAnsi="Times New Roman" w:cs="Times New Roman"/>
+          <w:sz w:val="24"/>
+          <w:szCs w:val="24"/>
+        </w:rPr>
+        <w:t>sekitar</w:t>
+      </w:r>
+      <w:proofErr w:type="spellEnd"/>
+      <w:r>
+        <w:rPr>
+          <w:rFonts w:ascii="Times New Roman" w:hAnsi="Times New Roman" w:cs="Times New Roman"/>
+          <w:sz w:val="24"/>
+          <w:szCs w:val="24"/>
+        </w:rPr>
+        <w:t xml:space="preserve"> 1</w:t>
+      </w:r>
+      <w:proofErr w:type="gramStart"/>
+      <w:r>
+        <w:rPr>
+          <w:rFonts w:ascii="Times New Roman" w:hAnsi="Times New Roman" w:cs="Times New Roman"/>
+          <w:sz w:val="24"/>
+          <w:szCs w:val="24"/>
+        </w:rPr>
+        <w:t>,2</w:t>
+      </w:r>
+      <w:proofErr w:type="gramEnd"/>
+      <w:r>
+        <w:rPr>
+          <w:rFonts w:ascii="Times New Roman" w:hAnsi="Times New Roman" w:cs="Times New Roman"/>
+          <w:sz w:val="24"/>
+          <w:szCs w:val="24"/>
+        </w:rPr>
+        <w:t xml:space="preserve"> </w:t>
+      </w:r>
+      <w:proofErr w:type="spellStart"/>
+      <w:r>
+        <w:rPr>
+          <w:rFonts w:ascii="Times New Roman" w:hAnsi="Times New Roman" w:cs="Times New Roman"/>
+          <w:sz w:val="24"/>
+          <w:szCs w:val="24"/>
+        </w:rPr>
+        <w:t>juta</w:t>
+      </w:r>
+      <w:proofErr w:type="spellEnd"/>
+      <w:r>
+        <w:rPr>
+          <w:rFonts w:ascii="Times New Roman" w:hAnsi="Times New Roman" w:cs="Times New Roman"/>
+          <w:sz w:val="24"/>
+          <w:szCs w:val="24"/>
+        </w:rPr>
+        <w:t xml:space="preserve"> </w:t>
+      </w:r>
+      <w:proofErr w:type="spellStart"/>
+      <w:r>
+        <w:rPr>
+          <w:rFonts w:ascii="Times New Roman" w:hAnsi="Times New Roman" w:cs="Times New Roman"/>
+          <w:sz w:val="24"/>
+          <w:szCs w:val="24"/>
+        </w:rPr>
+        <w:t>orang</w:t>
+      </w:r>
+      <w:proofErr w:type="spellEnd"/>
+      <w:r>
+        <w:rPr>
+          <w:rFonts w:ascii="Times New Roman" w:hAnsi="Times New Roman" w:cs="Times New Roman"/>
+          <w:sz w:val="24"/>
+          <w:szCs w:val="24"/>
+        </w:rPr>
+        <w:t xml:space="preserve"> yang </w:t>
+      </w:r>
+      <w:proofErr w:type="spellStart"/>
+      <w:r>
+        <w:rPr>
+          <w:rFonts w:ascii="Times New Roman" w:hAnsi="Times New Roman" w:cs="Times New Roman"/>
+          <w:sz w:val="24"/>
+          <w:szCs w:val="24"/>
+        </w:rPr>
+        <w:t>memiliki</w:t>
+      </w:r>
+      <w:proofErr w:type="spellEnd"/>
+      <w:r>
+        <w:rPr>
+          <w:rFonts w:ascii="Times New Roman" w:hAnsi="Times New Roman" w:cs="Times New Roman"/>
+          <w:sz w:val="24"/>
+          <w:szCs w:val="24"/>
+        </w:rPr>
+        <w:t xml:space="preserve"> rhesus </w:t>
+      </w:r>
+      <w:proofErr w:type="spellStart"/>
+      <w:r>
+        <w:rPr>
+          <w:rFonts w:ascii="Times New Roman" w:hAnsi="Times New Roman" w:cs="Times New Roman"/>
+          <w:sz w:val="24"/>
+          <w:szCs w:val="24"/>
+        </w:rPr>
+        <w:t>negatif</w:t>
+      </w:r>
+      <w:proofErr w:type="spellEnd"/>
+      <w:r>
+        <w:rPr>
+          <w:rFonts w:ascii="Times New Roman" w:hAnsi="Times New Roman" w:cs="Times New Roman"/>
+          <w:sz w:val="24"/>
+          <w:szCs w:val="24"/>
+        </w:rPr>
+        <w:t xml:space="preserve">. </w:t>
+      </w:r>
+      <w:proofErr w:type="spellStart"/>
+      <w:proofErr w:type="gramStart"/>
+      <w:r>
+        <w:rPr>
+          <w:rFonts w:ascii="Times New Roman" w:hAnsi="Times New Roman" w:cs="Times New Roman"/>
+          <w:sz w:val="24"/>
+          <w:szCs w:val="24"/>
+        </w:rPr>
+        <w:t>Karena</w:t>
+      </w:r>
+      <w:proofErr w:type="spellEnd"/>
+      <w:r>
+        <w:rPr>
+          <w:rFonts w:ascii="Times New Roman" w:hAnsi="Times New Roman" w:cs="Times New Roman"/>
+          <w:sz w:val="24"/>
+          <w:szCs w:val="24"/>
+        </w:rPr>
+        <w:t xml:space="preserve"> </w:t>
+      </w:r>
+      <w:proofErr w:type="spellStart"/>
+      <w:r>
+        <w:rPr>
+          <w:rFonts w:ascii="Times New Roman" w:hAnsi="Times New Roman" w:cs="Times New Roman"/>
+          <w:sz w:val="24"/>
+          <w:szCs w:val="24"/>
+        </w:rPr>
+        <w:t>persentasenya</w:t>
+      </w:r>
+      <w:proofErr w:type="spellEnd"/>
+      <w:r>
+        <w:rPr>
+          <w:rFonts w:ascii="Times New Roman" w:hAnsi="Times New Roman" w:cs="Times New Roman"/>
+          <w:sz w:val="24"/>
+          <w:szCs w:val="24"/>
+        </w:rPr>
+        <w:t xml:space="preserve"> </w:t>
+      </w:r>
+      <w:proofErr w:type="spellStart"/>
+      <w:r>
+        <w:rPr>
+          <w:rFonts w:ascii="Times New Roman" w:hAnsi="Times New Roman" w:cs="Times New Roman"/>
+          <w:sz w:val="24"/>
+          <w:szCs w:val="24"/>
+        </w:rPr>
+        <w:t>sangat</w:t>
+      </w:r>
+      <w:proofErr w:type="spellEnd"/>
+      <w:r>
+        <w:rPr>
+          <w:rFonts w:ascii="Times New Roman" w:hAnsi="Times New Roman" w:cs="Times New Roman"/>
+          <w:sz w:val="24"/>
+          <w:szCs w:val="24"/>
+        </w:rPr>
+        <w:t xml:space="preserve"> </w:t>
+      </w:r>
+      <w:proofErr w:type="spellStart"/>
+      <w:r>
+        <w:rPr>
+          <w:rFonts w:ascii="Times New Roman" w:hAnsi="Times New Roman" w:cs="Times New Roman"/>
+          <w:sz w:val="24"/>
+          <w:szCs w:val="24"/>
+        </w:rPr>
+        <w:t>kecil</w:t>
+      </w:r>
+      <w:proofErr w:type="spellEnd"/>
+      <w:r>
+        <w:rPr>
+          <w:rFonts w:ascii="Times New Roman" w:hAnsi="Times New Roman" w:cs="Times New Roman"/>
+          <w:sz w:val="24"/>
+          <w:szCs w:val="24"/>
+        </w:rPr>
+        <w:t xml:space="preserve">, </w:t>
+      </w:r>
+      <w:proofErr w:type="spellStart"/>
+      <w:r>
+        <w:rPr>
+          <w:rFonts w:ascii="Times New Roman" w:hAnsi="Times New Roman" w:cs="Times New Roman"/>
+          <w:sz w:val="24"/>
+          <w:szCs w:val="24"/>
+        </w:rPr>
+        <w:t>jumlah</w:t>
+      </w:r>
+      <w:proofErr w:type="spellEnd"/>
+      <w:r>
+        <w:rPr>
+          <w:rFonts w:ascii="Times New Roman" w:hAnsi="Times New Roman" w:cs="Times New Roman"/>
+          <w:sz w:val="24"/>
+          <w:szCs w:val="24"/>
+        </w:rPr>
+        <w:t xml:space="preserve"> </w:t>
+      </w:r>
+      <w:proofErr w:type="spellStart"/>
+      <w:r>
+        <w:rPr>
+          <w:rFonts w:ascii="Times New Roman" w:hAnsi="Times New Roman" w:cs="Times New Roman"/>
+          <w:sz w:val="24"/>
+          <w:szCs w:val="24"/>
+        </w:rPr>
+        <w:t>pendonor</w:t>
+      </w:r>
+      <w:proofErr w:type="spellEnd"/>
+      <w:r>
+        <w:rPr>
+          <w:rFonts w:ascii="Times New Roman" w:hAnsi="Times New Roman" w:cs="Times New Roman"/>
+          <w:sz w:val="24"/>
+          <w:szCs w:val="24"/>
+        </w:rPr>
+        <w:t xml:space="preserve"> pun </w:t>
+      </w:r>
+      <w:proofErr w:type="spellStart"/>
+      <w:r>
+        <w:rPr>
+          <w:rFonts w:ascii="Times New Roman" w:hAnsi="Times New Roman" w:cs="Times New Roman"/>
+          <w:sz w:val="24"/>
+          <w:szCs w:val="24"/>
+        </w:rPr>
+        <w:t>amat</w:t>
+      </w:r>
+      <w:proofErr w:type="spellEnd"/>
+      <w:r>
+        <w:rPr>
+          <w:rFonts w:ascii="Times New Roman" w:hAnsi="Times New Roman" w:cs="Times New Roman"/>
+          <w:sz w:val="24"/>
+          <w:szCs w:val="24"/>
+        </w:rPr>
+        <w:t xml:space="preserve"> </w:t>
+      </w:r>
+      <w:proofErr w:type="spellStart"/>
+      <w:r>
+        <w:rPr>
+          <w:rFonts w:ascii="Times New Roman" w:hAnsi="Times New Roman" w:cs="Times New Roman"/>
+          <w:sz w:val="24"/>
+          <w:szCs w:val="24"/>
+        </w:rPr>
+        <w:t>langka</w:t>
+      </w:r>
+      <w:proofErr w:type="spellEnd"/>
+      <w:r>
+        <w:rPr>
+          <w:rFonts w:ascii="Times New Roman" w:hAnsi="Times New Roman" w:cs="Times New Roman"/>
+          <w:sz w:val="24"/>
+          <w:szCs w:val="24"/>
+        </w:rPr>
+        <w:t xml:space="preserve">, </w:t>
+      </w:r>
+      <w:proofErr w:type="spellStart"/>
+      <w:r>
+        <w:rPr>
+          <w:rFonts w:ascii="Times New Roman" w:hAnsi="Times New Roman" w:cs="Times New Roman"/>
+          <w:sz w:val="24"/>
+          <w:szCs w:val="24"/>
+        </w:rPr>
+        <w:t>sehingga</w:t>
+      </w:r>
+      <w:proofErr w:type="spellEnd"/>
+      <w:r>
+        <w:rPr>
+          <w:rFonts w:ascii="Times New Roman" w:hAnsi="Times New Roman" w:cs="Times New Roman"/>
+          <w:sz w:val="24"/>
+          <w:szCs w:val="24"/>
+        </w:rPr>
+        <w:t xml:space="preserve"> </w:t>
+      </w:r>
+      <w:proofErr w:type="spellStart"/>
+      <w:r>
+        <w:rPr>
+          <w:rFonts w:ascii="Times New Roman" w:hAnsi="Times New Roman" w:cs="Times New Roman"/>
+          <w:sz w:val="24"/>
+          <w:szCs w:val="24"/>
+        </w:rPr>
+        <w:t>bila</w:t>
+      </w:r>
+      <w:proofErr w:type="spellEnd"/>
+      <w:r>
+        <w:rPr>
+          <w:rFonts w:ascii="Times New Roman" w:hAnsi="Times New Roman" w:cs="Times New Roman"/>
+          <w:sz w:val="24"/>
+          <w:szCs w:val="24"/>
+        </w:rPr>
+        <w:t xml:space="preserve"> </w:t>
+      </w:r>
+      <w:proofErr w:type="spellStart"/>
+      <w:r>
+        <w:rPr>
+          <w:rFonts w:ascii="Times New Roman" w:hAnsi="Times New Roman" w:cs="Times New Roman"/>
+          <w:sz w:val="24"/>
+          <w:szCs w:val="24"/>
+        </w:rPr>
+        <w:t>memerlukan</w:t>
+      </w:r>
+      <w:proofErr w:type="spellEnd"/>
+      <w:r>
+        <w:rPr>
+          <w:rFonts w:ascii="Times New Roman" w:hAnsi="Times New Roman" w:cs="Times New Roman"/>
+          <w:sz w:val="24"/>
+          <w:szCs w:val="24"/>
+        </w:rPr>
+        <w:t xml:space="preserve"> donor </w:t>
+      </w:r>
+      <w:proofErr w:type="spellStart"/>
+      <w:r>
+        <w:rPr>
+          <w:rFonts w:ascii="Times New Roman" w:hAnsi="Times New Roman" w:cs="Times New Roman"/>
+          <w:sz w:val="24"/>
+          <w:szCs w:val="24"/>
+        </w:rPr>
+        <w:t>darah</w:t>
+      </w:r>
+      <w:proofErr w:type="spellEnd"/>
+      <w:r>
+        <w:rPr>
+          <w:rFonts w:ascii="Times New Roman" w:hAnsi="Times New Roman" w:cs="Times New Roman"/>
+          <w:sz w:val="24"/>
+          <w:szCs w:val="24"/>
+        </w:rPr>
+        <w:t xml:space="preserve"> </w:t>
+      </w:r>
+      <w:proofErr w:type="spellStart"/>
+      <w:r>
+        <w:rPr>
+          <w:rFonts w:ascii="Times New Roman" w:hAnsi="Times New Roman" w:cs="Times New Roman"/>
+          <w:sz w:val="24"/>
+          <w:szCs w:val="24"/>
+        </w:rPr>
+        <w:t>agak</w:t>
+      </w:r>
+      <w:proofErr w:type="spellEnd"/>
+      <w:r>
+        <w:rPr>
+          <w:rFonts w:ascii="Times New Roman" w:hAnsi="Times New Roman" w:cs="Times New Roman"/>
+          <w:sz w:val="24"/>
+          <w:szCs w:val="24"/>
+        </w:rPr>
+        <w:t xml:space="preserve"> </w:t>
+      </w:r>
+      <w:proofErr w:type="spellStart"/>
+      <w:r>
+        <w:rPr>
+          <w:rFonts w:ascii="Times New Roman" w:hAnsi="Times New Roman" w:cs="Times New Roman"/>
+          <w:sz w:val="24"/>
+          <w:szCs w:val="24"/>
+        </w:rPr>
+        <w:t>sulit</w:t>
+      </w:r>
+      <w:proofErr w:type="spellEnd"/>
+      <w:r>
+        <w:rPr>
+          <w:rFonts w:ascii="Times New Roman" w:hAnsi="Times New Roman" w:cs="Times New Roman"/>
+          <w:sz w:val="24"/>
+          <w:szCs w:val="24"/>
+        </w:rPr>
+        <w:t>.</w:t>
+      </w:r>
+      <w:proofErr w:type="gramEnd"/>
+      <w:r>
+        <w:rPr>
+          <w:rFonts w:ascii="Times New Roman" w:hAnsi="Times New Roman" w:cs="Times New Roman"/>
+          <w:sz w:val="24"/>
+          <w:szCs w:val="24"/>
+        </w:rPr>
+        <w:br/>
+      </w:r>
     </w:p>
     <w:sectPr>
       <w:pgSz w:w="12240" w:h="15840"/>

</xml_diff>

<commit_message>
kemungkinan yg terjadi jika rhesus positive didonorkan pada pasien rhesus negative
</commit_message>
<xml_diff>
--- a/Rhesus.docx
+++ b/Rhesus.docx
@@ -1198,6 +1198,15 @@
       <w:proofErr w:type="gramEnd"/>
     </w:p>
     <w:p>
+      <w:pPr>
+        <w:rPr>
+          <w:rFonts w:ascii="Times New Roman" w:hAnsi="Times New Roman" w:cs="Times New Roman"/>
+          <w:b/>
+          <w:bCs/>
+          <w:sz w:val="24"/>
+          <w:szCs w:val="24"/>
+        </w:rPr>
+      </w:pPr>
       <w:proofErr w:type="spellStart"/>
       <w:proofErr w:type="gramStart"/>
       <w:r>
@@ -2580,6 +2589,2124 @@
         </w:rPr>
         <w:br/>
       </w:r>
+      <w:proofErr w:type="spellStart"/>
+      <w:r>
+        <w:rPr>
+          <w:rStyle w:val="Strong"/>
+          <w:rFonts w:ascii="Times New Roman" w:hAnsi="Times New Roman" w:cs="Times New Roman"/>
+          <w:sz w:val="24"/>
+          <w:szCs w:val="24"/>
+        </w:rPr>
+        <w:t>Apa</w:t>
+      </w:r>
+      <w:proofErr w:type="spellEnd"/>
+      <w:r>
+        <w:rPr>
+          <w:rStyle w:val="Strong"/>
+          <w:rFonts w:ascii="Times New Roman" w:hAnsi="Times New Roman" w:cs="Times New Roman"/>
+          <w:sz w:val="24"/>
+          <w:szCs w:val="24"/>
+        </w:rPr>
+        <w:t xml:space="preserve"> yang </w:t>
+      </w:r>
+      <w:proofErr w:type="spellStart"/>
+      <w:r>
+        <w:rPr>
+          <w:rStyle w:val="Strong"/>
+          <w:rFonts w:ascii="Times New Roman" w:hAnsi="Times New Roman" w:cs="Times New Roman"/>
+          <w:sz w:val="24"/>
+          <w:szCs w:val="24"/>
+        </w:rPr>
+        <w:t>terjadi</w:t>
+      </w:r>
+      <w:proofErr w:type="spellEnd"/>
+      <w:r>
+        <w:rPr>
+          <w:rStyle w:val="Strong"/>
+          <w:rFonts w:ascii="Times New Roman" w:hAnsi="Times New Roman" w:cs="Times New Roman"/>
+          <w:sz w:val="24"/>
+          <w:szCs w:val="24"/>
+        </w:rPr>
+        <w:t xml:space="preserve"> </w:t>
+      </w:r>
+      <w:proofErr w:type="spellStart"/>
+      <w:r>
+        <w:rPr>
+          <w:rStyle w:val="Strong"/>
+          <w:rFonts w:ascii="Times New Roman" w:hAnsi="Times New Roman" w:cs="Times New Roman"/>
+          <w:sz w:val="24"/>
+          <w:szCs w:val="24"/>
+        </w:rPr>
+        <w:t>bila</w:t>
+      </w:r>
+      <w:proofErr w:type="spellEnd"/>
+      <w:r>
+        <w:rPr>
+          <w:rStyle w:val="Strong"/>
+          <w:rFonts w:ascii="Times New Roman" w:hAnsi="Times New Roman" w:cs="Times New Roman"/>
+          <w:sz w:val="24"/>
+          <w:szCs w:val="24"/>
+        </w:rPr>
+        <w:t xml:space="preserve"> </w:t>
+      </w:r>
+      <w:proofErr w:type="spellStart"/>
+      <w:r>
+        <w:rPr>
+          <w:rStyle w:val="Strong"/>
+          <w:rFonts w:ascii="Times New Roman" w:hAnsi="Times New Roman" w:cs="Times New Roman"/>
+          <w:sz w:val="24"/>
+          <w:szCs w:val="24"/>
+        </w:rPr>
+        <w:t>darah</w:t>
+      </w:r>
+      <w:proofErr w:type="spellEnd"/>
+      <w:r>
+        <w:rPr>
+          <w:rStyle w:val="Strong"/>
+          <w:rFonts w:ascii="Times New Roman" w:hAnsi="Times New Roman" w:cs="Times New Roman"/>
+          <w:sz w:val="24"/>
+          <w:szCs w:val="24"/>
+        </w:rPr>
+        <w:t xml:space="preserve"> </w:t>
+      </w:r>
+      <w:proofErr w:type="spellStart"/>
+      <w:r>
+        <w:rPr>
+          <w:rStyle w:val="Strong"/>
+          <w:rFonts w:ascii="Times New Roman" w:hAnsi="Times New Roman" w:cs="Times New Roman"/>
+          <w:sz w:val="24"/>
+          <w:szCs w:val="24"/>
+        </w:rPr>
+        <w:t>dengan</w:t>
+      </w:r>
+      <w:proofErr w:type="spellEnd"/>
+      <w:r>
+        <w:rPr>
+          <w:rStyle w:val="Strong"/>
+          <w:rFonts w:ascii="Times New Roman" w:hAnsi="Times New Roman" w:cs="Times New Roman"/>
+          <w:sz w:val="24"/>
+          <w:szCs w:val="24"/>
+        </w:rPr>
+        <w:t xml:space="preserve"> rhesus </w:t>
+      </w:r>
+      <w:proofErr w:type="spellStart"/>
+      <w:r>
+        <w:rPr>
+          <w:rStyle w:val="Strong"/>
+          <w:rFonts w:ascii="Times New Roman" w:hAnsi="Times New Roman" w:cs="Times New Roman"/>
+          <w:sz w:val="24"/>
+          <w:szCs w:val="24"/>
+        </w:rPr>
+        <w:t>positif</w:t>
+      </w:r>
+      <w:proofErr w:type="spellEnd"/>
+      <w:r>
+        <w:rPr>
+          <w:rStyle w:val="Strong"/>
+          <w:rFonts w:ascii="Times New Roman" w:hAnsi="Times New Roman" w:cs="Times New Roman"/>
+          <w:sz w:val="24"/>
+          <w:szCs w:val="24"/>
+        </w:rPr>
+        <w:t xml:space="preserve"> </w:t>
+      </w:r>
+      <w:proofErr w:type="spellStart"/>
+      <w:r>
+        <w:rPr>
+          <w:rStyle w:val="Strong"/>
+          <w:rFonts w:ascii="Times New Roman" w:hAnsi="Times New Roman" w:cs="Times New Roman"/>
+          <w:sz w:val="24"/>
+          <w:szCs w:val="24"/>
+        </w:rPr>
+        <w:t>didonorkan</w:t>
+      </w:r>
+      <w:proofErr w:type="spellEnd"/>
+      <w:r>
+        <w:rPr>
+          <w:rStyle w:val="Strong"/>
+          <w:rFonts w:ascii="Times New Roman" w:hAnsi="Times New Roman" w:cs="Times New Roman"/>
+          <w:sz w:val="24"/>
+          <w:szCs w:val="24"/>
+        </w:rPr>
+        <w:t xml:space="preserve"> </w:t>
+      </w:r>
+      <w:proofErr w:type="spellStart"/>
+      <w:r>
+        <w:rPr>
+          <w:rStyle w:val="Strong"/>
+          <w:rFonts w:ascii="Times New Roman" w:hAnsi="Times New Roman" w:cs="Times New Roman"/>
+          <w:sz w:val="24"/>
+          <w:szCs w:val="24"/>
+        </w:rPr>
+        <w:t>pada</w:t>
+      </w:r>
+      <w:proofErr w:type="spellEnd"/>
+      <w:r>
+        <w:rPr>
+          <w:rStyle w:val="Strong"/>
+          <w:rFonts w:ascii="Times New Roman" w:hAnsi="Times New Roman" w:cs="Times New Roman"/>
+          <w:sz w:val="24"/>
+          <w:szCs w:val="24"/>
+        </w:rPr>
+        <w:t xml:space="preserve"> </w:t>
+      </w:r>
+      <w:proofErr w:type="spellStart"/>
+      <w:r>
+        <w:rPr>
+          <w:rStyle w:val="Strong"/>
+          <w:rFonts w:ascii="Times New Roman" w:hAnsi="Times New Roman" w:cs="Times New Roman"/>
+          <w:sz w:val="24"/>
+          <w:szCs w:val="24"/>
+        </w:rPr>
+        <w:t>pasien</w:t>
+      </w:r>
+      <w:proofErr w:type="spellEnd"/>
+      <w:r>
+        <w:rPr>
+          <w:rStyle w:val="Strong"/>
+          <w:rFonts w:ascii="Times New Roman" w:hAnsi="Times New Roman" w:cs="Times New Roman"/>
+          <w:sz w:val="24"/>
+          <w:szCs w:val="24"/>
+        </w:rPr>
+        <w:t xml:space="preserve"> </w:t>
+      </w:r>
+      <w:proofErr w:type="spellStart"/>
+      <w:r>
+        <w:rPr>
+          <w:rStyle w:val="Strong"/>
+          <w:rFonts w:ascii="Times New Roman" w:hAnsi="Times New Roman" w:cs="Times New Roman"/>
+          <w:sz w:val="24"/>
+          <w:szCs w:val="24"/>
+        </w:rPr>
+        <w:t>dengan</w:t>
+      </w:r>
+      <w:proofErr w:type="spellEnd"/>
+      <w:r>
+        <w:rPr>
+          <w:rStyle w:val="Strong"/>
+          <w:rFonts w:ascii="Times New Roman" w:hAnsi="Times New Roman" w:cs="Times New Roman"/>
+          <w:sz w:val="24"/>
+          <w:szCs w:val="24"/>
+        </w:rPr>
+        <w:t xml:space="preserve"> rhesus </w:t>
+      </w:r>
+      <w:proofErr w:type="spellStart"/>
+      <w:proofErr w:type="gramStart"/>
+      <w:r>
+        <w:rPr>
+          <w:rStyle w:val="Strong"/>
+          <w:rFonts w:ascii="Times New Roman" w:hAnsi="Times New Roman" w:cs="Times New Roman"/>
+          <w:sz w:val="24"/>
+          <w:szCs w:val="24"/>
+        </w:rPr>
+        <w:t>negatif</w:t>
+      </w:r>
+      <w:proofErr w:type="spellEnd"/>
+      <w:r>
+        <w:rPr>
+          <w:rStyle w:val="Strong"/>
+          <w:rFonts w:ascii="Times New Roman" w:hAnsi="Times New Roman" w:cs="Times New Roman"/>
+          <w:sz w:val="24"/>
+          <w:szCs w:val="24"/>
+        </w:rPr>
+        <w:t xml:space="preserve"> ?</w:t>
+      </w:r>
+      <w:proofErr w:type="gramEnd"/>
+    </w:p>
+    <w:p>
+      <w:proofErr w:type="spellStart"/>
+      <w:proofErr w:type="gramStart"/>
+      <w:r>
+        <w:rPr>
+          <w:rFonts w:ascii="Times New Roman" w:hAnsi="Times New Roman" w:cs="Times New Roman"/>
+          <w:sz w:val="24"/>
+          <w:szCs w:val="24"/>
+        </w:rPr>
+        <w:t>Pemilik</w:t>
+      </w:r>
+      <w:proofErr w:type="spellEnd"/>
+      <w:r>
+        <w:rPr>
+          <w:rFonts w:ascii="Times New Roman" w:hAnsi="Times New Roman" w:cs="Times New Roman"/>
+          <w:sz w:val="24"/>
+          <w:szCs w:val="24"/>
+        </w:rPr>
+        <w:t xml:space="preserve"> rhesus </w:t>
+      </w:r>
+      <w:proofErr w:type="spellStart"/>
+      <w:r>
+        <w:rPr>
+          <w:rFonts w:ascii="Times New Roman" w:hAnsi="Times New Roman" w:cs="Times New Roman"/>
+          <w:sz w:val="24"/>
+          <w:szCs w:val="24"/>
+        </w:rPr>
+        <w:t>negatif</w:t>
+      </w:r>
+      <w:proofErr w:type="spellEnd"/>
+      <w:r>
+        <w:rPr>
+          <w:rFonts w:ascii="Times New Roman" w:hAnsi="Times New Roman" w:cs="Times New Roman"/>
+          <w:sz w:val="24"/>
+          <w:szCs w:val="24"/>
+        </w:rPr>
+        <w:t xml:space="preserve"> </w:t>
+      </w:r>
+      <w:proofErr w:type="spellStart"/>
+      <w:r>
+        <w:rPr>
+          <w:rFonts w:ascii="Times New Roman" w:hAnsi="Times New Roman" w:cs="Times New Roman"/>
+          <w:sz w:val="24"/>
+          <w:szCs w:val="24"/>
+        </w:rPr>
+        <w:t>tidak</w:t>
+      </w:r>
+      <w:proofErr w:type="spellEnd"/>
+      <w:r>
+        <w:rPr>
+          <w:rFonts w:ascii="Times New Roman" w:hAnsi="Times New Roman" w:cs="Times New Roman"/>
+          <w:sz w:val="24"/>
+          <w:szCs w:val="24"/>
+        </w:rPr>
+        <w:t xml:space="preserve"> </w:t>
+      </w:r>
+      <w:proofErr w:type="spellStart"/>
+      <w:r>
+        <w:rPr>
+          <w:rFonts w:ascii="Times New Roman" w:hAnsi="Times New Roman" w:cs="Times New Roman"/>
+          <w:sz w:val="24"/>
+          <w:szCs w:val="24"/>
+        </w:rPr>
+        <w:t>boleh</w:t>
+      </w:r>
+      <w:proofErr w:type="spellEnd"/>
+      <w:r>
+        <w:rPr>
+          <w:rFonts w:ascii="Times New Roman" w:hAnsi="Times New Roman" w:cs="Times New Roman"/>
+          <w:sz w:val="24"/>
+          <w:szCs w:val="24"/>
+        </w:rPr>
+        <w:t xml:space="preserve"> </w:t>
+      </w:r>
+      <w:proofErr w:type="spellStart"/>
+      <w:r>
+        <w:rPr>
+          <w:rFonts w:ascii="Times New Roman" w:hAnsi="Times New Roman" w:cs="Times New Roman"/>
+          <w:sz w:val="24"/>
+          <w:szCs w:val="24"/>
+        </w:rPr>
+        <w:t>ditranfusi</w:t>
+      </w:r>
+      <w:proofErr w:type="spellEnd"/>
+      <w:r>
+        <w:rPr>
+          <w:rFonts w:ascii="Times New Roman" w:hAnsi="Times New Roman" w:cs="Times New Roman"/>
+          <w:sz w:val="24"/>
+          <w:szCs w:val="24"/>
+        </w:rPr>
+        <w:t xml:space="preserve"> </w:t>
+      </w:r>
+      <w:proofErr w:type="spellStart"/>
+      <w:r>
+        <w:rPr>
+          <w:rFonts w:ascii="Times New Roman" w:hAnsi="Times New Roman" w:cs="Times New Roman"/>
+          <w:sz w:val="24"/>
+          <w:szCs w:val="24"/>
+        </w:rPr>
+        <w:t>dengan</w:t>
+      </w:r>
+      <w:proofErr w:type="spellEnd"/>
+      <w:r>
+        <w:rPr>
+          <w:rFonts w:ascii="Times New Roman" w:hAnsi="Times New Roman" w:cs="Times New Roman"/>
+          <w:sz w:val="24"/>
+          <w:szCs w:val="24"/>
+        </w:rPr>
+        <w:t xml:space="preserve"> </w:t>
+      </w:r>
+      <w:proofErr w:type="spellStart"/>
+      <w:r>
+        <w:rPr>
+          <w:rFonts w:ascii="Times New Roman" w:hAnsi="Times New Roman" w:cs="Times New Roman"/>
+          <w:sz w:val="24"/>
+          <w:szCs w:val="24"/>
+        </w:rPr>
+        <w:t>darah</w:t>
+      </w:r>
+      <w:proofErr w:type="spellEnd"/>
+      <w:r>
+        <w:rPr>
+          <w:rFonts w:ascii="Times New Roman" w:hAnsi="Times New Roman" w:cs="Times New Roman"/>
+          <w:sz w:val="24"/>
+          <w:szCs w:val="24"/>
+        </w:rPr>
+        <w:t xml:space="preserve"> rhesus </w:t>
+      </w:r>
+      <w:proofErr w:type="spellStart"/>
+      <w:r>
+        <w:rPr>
+          <w:rFonts w:ascii="Times New Roman" w:hAnsi="Times New Roman" w:cs="Times New Roman"/>
+          <w:sz w:val="24"/>
+          <w:szCs w:val="24"/>
+        </w:rPr>
+        <w:t>positif</w:t>
+      </w:r>
+      <w:proofErr w:type="spellEnd"/>
+      <w:r>
+        <w:rPr>
+          <w:rFonts w:ascii="Times New Roman" w:hAnsi="Times New Roman" w:cs="Times New Roman"/>
+          <w:sz w:val="24"/>
+          <w:szCs w:val="24"/>
+        </w:rPr>
+        <w:t>.</w:t>
+      </w:r>
+      <w:proofErr w:type="gramEnd"/>
+      <w:r>
+        <w:rPr>
+          <w:rFonts w:ascii="Times New Roman" w:hAnsi="Times New Roman" w:cs="Times New Roman"/>
+          <w:sz w:val="24"/>
+          <w:szCs w:val="24"/>
+        </w:rPr>
+        <w:t xml:space="preserve"> </w:t>
+      </w:r>
+      <w:proofErr w:type="spellStart"/>
+      <w:r>
+        <w:rPr>
+          <w:rFonts w:ascii="Times New Roman" w:hAnsi="Times New Roman" w:cs="Times New Roman"/>
+          <w:sz w:val="24"/>
+          <w:szCs w:val="24"/>
+        </w:rPr>
+        <w:t>Ini</w:t>
+      </w:r>
+      <w:proofErr w:type="spellEnd"/>
+      <w:r>
+        <w:rPr>
+          <w:rFonts w:ascii="Times New Roman" w:hAnsi="Times New Roman" w:cs="Times New Roman"/>
+          <w:sz w:val="24"/>
+          <w:szCs w:val="24"/>
+        </w:rPr>
+        <w:t xml:space="preserve"> </w:t>
+      </w:r>
+      <w:proofErr w:type="spellStart"/>
+      <w:r>
+        <w:rPr>
+          <w:rFonts w:ascii="Times New Roman" w:hAnsi="Times New Roman" w:cs="Times New Roman"/>
+          <w:sz w:val="24"/>
+          <w:szCs w:val="24"/>
+        </w:rPr>
+        <w:t>dikarenakan</w:t>
+      </w:r>
+      <w:proofErr w:type="spellEnd"/>
+      <w:r>
+        <w:rPr>
+          <w:rFonts w:ascii="Times New Roman" w:hAnsi="Times New Roman" w:cs="Times New Roman"/>
+          <w:sz w:val="24"/>
+          <w:szCs w:val="24"/>
+        </w:rPr>
+        <w:t xml:space="preserve"> </w:t>
+      </w:r>
+      <w:proofErr w:type="spellStart"/>
+      <w:r>
+        <w:rPr>
+          <w:rFonts w:ascii="Times New Roman" w:hAnsi="Times New Roman" w:cs="Times New Roman"/>
+          <w:sz w:val="24"/>
+          <w:szCs w:val="24"/>
+        </w:rPr>
+        <w:t>sistem</w:t>
+      </w:r>
+      <w:proofErr w:type="spellEnd"/>
+      <w:r>
+        <w:rPr>
+          <w:rFonts w:ascii="Times New Roman" w:hAnsi="Times New Roman" w:cs="Times New Roman"/>
+          <w:sz w:val="24"/>
+          <w:szCs w:val="24"/>
+        </w:rPr>
+        <w:t xml:space="preserve"> </w:t>
+      </w:r>
+      <w:proofErr w:type="spellStart"/>
+      <w:r>
+        <w:rPr>
+          <w:rFonts w:ascii="Times New Roman" w:hAnsi="Times New Roman" w:cs="Times New Roman"/>
+          <w:sz w:val="24"/>
+          <w:szCs w:val="24"/>
+        </w:rPr>
+        <w:t>pertahanan</w:t>
+      </w:r>
+      <w:proofErr w:type="spellEnd"/>
+      <w:r>
+        <w:rPr>
+          <w:rFonts w:ascii="Times New Roman" w:hAnsi="Times New Roman" w:cs="Times New Roman"/>
+          <w:sz w:val="24"/>
+          <w:szCs w:val="24"/>
+        </w:rPr>
+        <w:t xml:space="preserve"> </w:t>
+      </w:r>
+      <w:proofErr w:type="spellStart"/>
+      <w:r>
+        <w:rPr>
+          <w:rFonts w:ascii="Times New Roman" w:hAnsi="Times New Roman" w:cs="Times New Roman"/>
+          <w:sz w:val="24"/>
+          <w:szCs w:val="24"/>
+        </w:rPr>
+        <w:t>tubuh</w:t>
+      </w:r>
+      <w:proofErr w:type="spellEnd"/>
+      <w:r>
+        <w:rPr>
+          <w:rFonts w:ascii="Times New Roman" w:hAnsi="Times New Roman" w:cs="Times New Roman"/>
+          <w:sz w:val="24"/>
+          <w:szCs w:val="24"/>
+        </w:rPr>
+        <w:t xml:space="preserve"> </w:t>
+      </w:r>
+      <w:proofErr w:type="spellStart"/>
+      <w:r>
+        <w:rPr>
+          <w:rFonts w:ascii="Times New Roman" w:hAnsi="Times New Roman" w:cs="Times New Roman"/>
+          <w:sz w:val="24"/>
+          <w:szCs w:val="24"/>
+        </w:rPr>
+        <w:t>si</w:t>
+      </w:r>
+      <w:proofErr w:type="spellEnd"/>
+      <w:r>
+        <w:rPr>
+          <w:rFonts w:ascii="Times New Roman" w:hAnsi="Times New Roman" w:cs="Times New Roman"/>
+          <w:sz w:val="24"/>
+          <w:szCs w:val="24"/>
+        </w:rPr>
+        <w:t xml:space="preserve"> </w:t>
+      </w:r>
+      <w:proofErr w:type="spellStart"/>
+      <w:r>
+        <w:rPr>
+          <w:rFonts w:ascii="Times New Roman" w:hAnsi="Times New Roman" w:cs="Times New Roman"/>
+          <w:sz w:val="24"/>
+          <w:szCs w:val="24"/>
+        </w:rPr>
+        <w:t>reseptor</w:t>
+      </w:r>
+      <w:proofErr w:type="spellEnd"/>
+      <w:r>
+        <w:rPr>
+          <w:rFonts w:ascii="Times New Roman" w:hAnsi="Times New Roman" w:cs="Times New Roman"/>
+          <w:sz w:val="24"/>
+          <w:szCs w:val="24"/>
+        </w:rPr>
+        <w:t xml:space="preserve"> (</w:t>
+      </w:r>
+      <w:proofErr w:type="spellStart"/>
+      <w:r>
+        <w:rPr>
+          <w:rFonts w:ascii="Times New Roman" w:hAnsi="Times New Roman" w:cs="Times New Roman"/>
+          <w:sz w:val="24"/>
+          <w:szCs w:val="24"/>
+        </w:rPr>
+        <w:t>penerima</w:t>
+      </w:r>
+      <w:proofErr w:type="spellEnd"/>
+      <w:r>
+        <w:rPr>
+          <w:rFonts w:ascii="Times New Roman" w:hAnsi="Times New Roman" w:cs="Times New Roman"/>
+          <w:sz w:val="24"/>
+          <w:szCs w:val="24"/>
+        </w:rPr>
+        <w:t xml:space="preserve"> donor) </w:t>
+      </w:r>
+      <w:proofErr w:type="spellStart"/>
+      <w:proofErr w:type="gramStart"/>
+      <w:r>
+        <w:rPr>
+          <w:rFonts w:ascii="Times New Roman" w:hAnsi="Times New Roman" w:cs="Times New Roman"/>
+          <w:sz w:val="24"/>
+          <w:szCs w:val="24"/>
+        </w:rPr>
+        <w:t>akan</w:t>
+      </w:r>
+      <w:proofErr w:type="spellEnd"/>
+      <w:proofErr w:type="gramEnd"/>
+      <w:r>
+        <w:rPr>
+          <w:rFonts w:ascii="Times New Roman" w:hAnsi="Times New Roman" w:cs="Times New Roman"/>
+          <w:sz w:val="24"/>
+          <w:szCs w:val="24"/>
+        </w:rPr>
+        <w:t xml:space="preserve"> </w:t>
+      </w:r>
+      <w:proofErr w:type="spellStart"/>
+      <w:r>
+        <w:rPr>
+          <w:rFonts w:ascii="Times New Roman" w:hAnsi="Times New Roman" w:cs="Times New Roman"/>
+          <w:sz w:val="24"/>
+          <w:szCs w:val="24"/>
+        </w:rPr>
+        <w:t>menganggap</w:t>
+      </w:r>
+      <w:proofErr w:type="spellEnd"/>
+      <w:r>
+        <w:rPr>
+          <w:rFonts w:ascii="Times New Roman" w:hAnsi="Times New Roman" w:cs="Times New Roman"/>
+          <w:sz w:val="24"/>
+          <w:szCs w:val="24"/>
+        </w:rPr>
+        <w:t xml:space="preserve"> </w:t>
+      </w:r>
+      <w:proofErr w:type="spellStart"/>
+      <w:r>
+        <w:rPr>
+          <w:rFonts w:ascii="Times New Roman" w:hAnsi="Times New Roman" w:cs="Times New Roman"/>
+          <w:sz w:val="24"/>
+          <w:szCs w:val="24"/>
+        </w:rPr>
+        <w:t>darah</w:t>
+      </w:r>
+      <w:proofErr w:type="spellEnd"/>
+      <w:r>
+        <w:rPr>
+          <w:rFonts w:ascii="Times New Roman" w:hAnsi="Times New Roman" w:cs="Times New Roman"/>
+          <w:sz w:val="24"/>
+          <w:szCs w:val="24"/>
+        </w:rPr>
+        <w:t xml:space="preserve"> (rhesus </w:t>
+      </w:r>
+      <w:proofErr w:type="spellStart"/>
+      <w:r>
+        <w:rPr>
+          <w:rFonts w:ascii="Times New Roman" w:hAnsi="Times New Roman" w:cs="Times New Roman"/>
+          <w:sz w:val="24"/>
+          <w:szCs w:val="24"/>
+        </w:rPr>
+        <w:t>positif</w:t>
+      </w:r>
+      <w:proofErr w:type="spellEnd"/>
+      <w:r>
+        <w:rPr>
+          <w:rFonts w:ascii="Times New Roman" w:hAnsi="Times New Roman" w:cs="Times New Roman"/>
+          <w:sz w:val="24"/>
+          <w:szCs w:val="24"/>
+        </w:rPr>
+        <w:t xml:space="preserve">) </w:t>
+      </w:r>
+      <w:proofErr w:type="spellStart"/>
+      <w:r>
+        <w:rPr>
+          <w:rFonts w:ascii="Times New Roman" w:hAnsi="Times New Roman" w:cs="Times New Roman"/>
+          <w:sz w:val="24"/>
+          <w:szCs w:val="24"/>
+        </w:rPr>
+        <w:t>dari</w:t>
+      </w:r>
+      <w:proofErr w:type="spellEnd"/>
+      <w:r>
+        <w:rPr>
+          <w:rFonts w:ascii="Times New Roman" w:hAnsi="Times New Roman" w:cs="Times New Roman"/>
+          <w:sz w:val="24"/>
+          <w:szCs w:val="24"/>
+        </w:rPr>
+        <w:t xml:space="preserve"> donor </w:t>
+      </w:r>
+      <w:proofErr w:type="spellStart"/>
+      <w:r>
+        <w:rPr>
+          <w:rFonts w:ascii="Times New Roman" w:hAnsi="Times New Roman" w:cs="Times New Roman"/>
+          <w:sz w:val="24"/>
+          <w:szCs w:val="24"/>
+        </w:rPr>
+        <w:t>itu</w:t>
+      </w:r>
+      <w:proofErr w:type="spellEnd"/>
+      <w:r>
+        <w:rPr>
+          <w:rFonts w:ascii="Times New Roman" w:hAnsi="Times New Roman" w:cs="Times New Roman"/>
+          <w:sz w:val="24"/>
+          <w:szCs w:val="24"/>
+        </w:rPr>
+        <w:t xml:space="preserve"> </w:t>
+      </w:r>
+      <w:proofErr w:type="spellStart"/>
+      <w:r>
+        <w:rPr>
+          <w:rFonts w:ascii="Times New Roman" w:hAnsi="Times New Roman" w:cs="Times New Roman"/>
+          <w:sz w:val="24"/>
+          <w:szCs w:val="24"/>
+        </w:rPr>
+        <w:t>sebagai</w:t>
+      </w:r>
+      <w:proofErr w:type="spellEnd"/>
+      <w:r>
+        <w:rPr>
+          <w:rFonts w:ascii="Times New Roman" w:hAnsi="Times New Roman" w:cs="Times New Roman"/>
+          <w:sz w:val="24"/>
+          <w:szCs w:val="24"/>
+        </w:rPr>
+        <w:t xml:space="preserve"> “</w:t>
+      </w:r>
+      <w:proofErr w:type="spellStart"/>
+      <w:r>
+        <w:rPr>
+          <w:rFonts w:ascii="Times New Roman" w:hAnsi="Times New Roman" w:cs="Times New Roman"/>
+          <w:sz w:val="24"/>
+          <w:szCs w:val="24"/>
+        </w:rPr>
+        <w:t>benda</w:t>
+      </w:r>
+      <w:proofErr w:type="spellEnd"/>
+      <w:r>
+        <w:rPr>
+          <w:rFonts w:ascii="Times New Roman" w:hAnsi="Times New Roman" w:cs="Times New Roman"/>
+          <w:sz w:val="24"/>
+          <w:szCs w:val="24"/>
+        </w:rPr>
+        <w:t xml:space="preserve"> </w:t>
+      </w:r>
+      <w:proofErr w:type="spellStart"/>
+      <w:r>
+        <w:rPr>
+          <w:rFonts w:ascii="Times New Roman" w:hAnsi="Times New Roman" w:cs="Times New Roman"/>
+          <w:sz w:val="24"/>
+          <w:szCs w:val="24"/>
+        </w:rPr>
+        <w:t>asing</w:t>
+      </w:r>
+      <w:proofErr w:type="spellEnd"/>
+      <w:r>
+        <w:rPr>
+          <w:rFonts w:ascii="Times New Roman" w:hAnsi="Times New Roman" w:cs="Times New Roman"/>
+          <w:sz w:val="24"/>
+          <w:szCs w:val="24"/>
+        </w:rPr>
+        <w:t xml:space="preserve">” yang </w:t>
+      </w:r>
+      <w:proofErr w:type="spellStart"/>
+      <w:r>
+        <w:rPr>
+          <w:rFonts w:ascii="Times New Roman" w:hAnsi="Times New Roman" w:cs="Times New Roman"/>
+          <w:sz w:val="24"/>
+          <w:szCs w:val="24"/>
+        </w:rPr>
+        <w:t>perlu</w:t>
+      </w:r>
+      <w:proofErr w:type="spellEnd"/>
+      <w:r>
+        <w:rPr>
+          <w:rFonts w:ascii="Times New Roman" w:hAnsi="Times New Roman" w:cs="Times New Roman"/>
+          <w:sz w:val="24"/>
+          <w:szCs w:val="24"/>
+        </w:rPr>
+        <w:t xml:space="preserve"> </w:t>
+      </w:r>
+      <w:proofErr w:type="spellStart"/>
+      <w:r>
+        <w:rPr>
+          <w:rFonts w:ascii="Times New Roman" w:hAnsi="Times New Roman" w:cs="Times New Roman"/>
+          <w:sz w:val="24"/>
+          <w:szCs w:val="24"/>
+        </w:rPr>
+        <w:t>dilawan</w:t>
+      </w:r>
+      <w:proofErr w:type="spellEnd"/>
+      <w:r>
+        <w:rPr>
+          <w:rFonts w:ascii="Times New Roman" w:hAnsi="Times New Roman" w:cs="Times New Roman"/>
+          <w:sz w:val="24"/>
+          <w:szCs w:val="24"/>
+        </w:rPr>
+        <w:t xml:space="preserve"> </w:t>
+      </w:r>
+      <w:proofErr w:type="spellStart"/>
+      <w:r>
+        <w:rPr>
+          <w:rFonts w:ascii="Times New Roman" w:hAnsi="Times New Roman" w:cs="Times New Roman"/>
+          <w:sz w:val="24"/>
+          <w:szCs w:val="24"/>
+        </w:rPr>
+        <w:t>seperti</w:t>
+      </w:r>
+      <w:proofErr w:type="spellEnd"/>
+      <w:r>
+        <w:rPr>
+          <w:rFonts w:ascii="Times New Roman" w:hAnsi="Times New Roman" w:cs="Times New Roman"/>
+          <w:sz w:val="24"/>
+          <w:szCs w:val="24"/>
+        </w:rPr>
+        <w:t xml:space="preserve"> virus </w:t>
+      </w:r>
+      <w:proofErr w:type="spellStart"/>
+      <w:r>
+        <w:rPr>
+          <w:rFonts w:ascii="Times New Roman" w:hAnsi="Times New Roman" w:cs="Times New Roman"/>
+          <w:sz w:val="24"/>
+          <w:szCs w:val="24"/>
+        </w:rPr>
+        <w:t>atau</w:t>
+      </w:r>
+      <w:proofErr w:type="spellEnd"/>
+      <w:r>
+        <w:rPr>
+          <w:rFonts w:ascii="Times New Roman" w:hAnsi="Times New Roman" w:cs="Times New Roman"/>
+          <w:sz w:val="24"/>
+          <w:szCs w:val="24"/>
+        </w:rPr>
+        <w:t xml:space="preserve"> </w:t>
+      </w:r>
+      <w:proofErr w:type="spellStart"/>
+      <w:r>
+        <w:rPr>
+          <w:rFonts w:ascii="Times New Roman" w:hAnsi="Times New Roman" w:cs="Times New Roman"/>
+          <w:sz w:val="24"/>
+          <w:szCs w:val="24"/>
+        </w:rPr>
+        <w:t>bakteri</w:t>
+      </w:r>
+      <w:proofErr w:type="spellEnd"/>
+      <w:r>
+        <w:rPr>
+          <w:rFonts w:ascii="Times New Roman" w:hAnsi="Times New Roman" w:cs="Times New Roman"/>
+          <w:sz w:val="24"/>
+          <w:szCs w:val="24"/>
+        </w:rPr>
+        <w:t xml:space="preserve">. </w:t>
+      </w:r>
+      <w:proofErr w:type="spellStart"/>
+      <w:r>
+        <w:rPr>
+          <w:rFonts w:ascii="Times New Roman" w:hAnsi="Times New Roman" w:cs="Times New Roman"/>
+          <w:sz w:val="24"/>
+          <w:szCs w:val="24"/>
+        </w:rPr>
+        <w:t>Sebagai</w:t>
+      </w:r>
+      <w:proofErr w:type="spellEnd"/>
+      <w:r>
+        <w:rPr>
+          <w:rFonts w:ascii="Times New Roman" w:hAnsi="Times New Roman" w:cs="Times New Roman"/>
+          <w:sz w:val="24"/>
+          <w:szCs w:val="24"/>
+        </w:rPr>
+        <w:t xml:space="preserve"> </w:t>
+      </w:r>
+      <w:proofErr w:type="spellStart"/>
+      <w:r>
+        <w:rPr>
+          <w:rFonts w:ascii="Times New Roman" w:hAnsi="Times New Roman" w:cs="Times New Roman"/>
+          <w:sz w:val="24"/>
+          <w:szCs w:val="24"/>
+        </w:rPr>
+        <w:t>bentuk</w:t>
+      </w:r>
+      <w:proofErr w:type="spellEnd"/>
+      <w:r>
+        <w:rPr>
+          <w:rFonts w:ascii="Times New Roman" w:hAnsi="Times New Roman" w:cs="Times New Roman"/>
+          <w:sz w:val="24"/>
+          <w:szCs w:val="24"/>
+        </w:rPr>
+        <w:t xml:space="preserve"> </w:t>
+      </w:r>
+      <w:proofErr w:type="spellStart"/>
+      <w:r>
+        <w:rPr>
+          <w:rFonts w:ascii="Times New Roman" w:hAnsi="Times New Roman" w:cs="Times New Roman"/>
+          <w:sz w:val="24"/>
+          <w:szCs w:val="24"/>
+        </w:rPr>
+        <w:t>perlawanan</w:t>
+      </w:r>
+      <w:proofErr w:type="spellEnd"/>
+      <w:r>
+        <w:rPr>
+          <w:rFonts w:ascii="Times New Roman" w:hAnsi="Times New Roman" w:cs="Times New Roman"/>
+          <w:sz w:val="24"/>
+          <w:szCs w:val="24"/>
+        </w:rPr>
+        <w:t xml:space="preserve">, </w:t>
+      </w:r>
+      <w:proofErr w:type="spellStart"/>
+      <w:r>
+        <w:rPr>
+          <w:rFonts w:ascii="Times New Roman" w:hAnsi="Times New Roman" w:cs="Times New Roman"/>
+          <w:sz w:val="24"/>
+          <w:szCs w:val="24"/>
+        </w:rPr>
+        <w:t>tubuh</w:t>
+      </w:r>
+      <w:proofErr w:type="spellEnd"/>
+      <w:r>
+        <w:rPr>
+          <w:rFonts w:ascii="Times New Roman" w:hAnsi="Times New Roman" w:cs="Times New Roman"/>
+          <w:sz w:val="24"/>
+          <w:szCs w:val="24"/>
+        </w:rPr>
+        <w:t xml:space="preserve"> </w:t>
+      </w:r>
+      <w:proofErr w:type="spellStart"/>
+      <w:r>
+        <w:rPr>
+          <w:rFonts w:ascii="Times New Roman" w:hAnsi="Times New Roman" w:cs="Times New Roman"/>
+          <w:sz w:val="24"/>
+          <w:szCs w:val="24"/>
+        </w:rPr>
+        <w:t>reseptor</w:t>
+      </w:r>
+      <w:proofErr w:type="spellEnd"/>
+      <w:r>
+        <w:rPr>
+          <w:rFonts w:ascii="Times New Roman" w:hAnsi="Times New Roman" w:cs="Times New Roman"/>
+          <w:sz w:val="24"/>
+          <w:szCs w:val="24"/>
+        </w:rPr>
+        <w:t xml:space="preserve"> </w:t>
+      </w:r>
+      <w:proofErr w:type="spellStart"/>
+      <w:proofErr w:type="gramStart"/>
+      <w:r>
+        <w:rPr>
+          <w:rFonts w:ascii="Times New Roman" w:hAnsi="Times New Roman" w:cs="Times New Roman"/>
+          <w:sz w:val="24"/>
+          <w:szCs w:val="24"/>
+        </w:rPr>
+        <w:t>akan</w:t>
+      </w:r>
+      <w:proofErr w:type="spellEnd"/>
+      <w:proofErr w:type="gramEnd"/>
+      <w:r>
+        <w:rPr>
+          <w:rFonts w:ascii="Times New Roman" w:hAnsi="Times New Roman" w:cs="Times New Roman"/>
+          <w:sz w:val="24"/>
+          <w:szCs w:val="24"/>
+        </w:rPr>
+        <w:t xml:space="preserve"> </w:t>
+      </w:r>
+      <w:proofErr w:type="spellStart"/>
+      <w:r>
+        <w:rPr>
+          <w:rFonts w:ascii="Times New Roman" w:hAnsi="Times New Roman" w:cs="Times New Roman"/>
+          <w:sz w:val="24"/>
+          <w:szCs w:val="24"/>
+        </w:rPr>
+        <w:t>memproduksi</w:t>
+      </w:r>
+      <w:proofErr w:type="spellEnd"/>
+      <w:r>
+        <w:rPr>
+          <w:rFonts w:ascii="Times New Roman" w:hAnsi="Times New Roman" w:cs="Times New Roman"/>
+          <w:sz w:val="24"/>
+          <w:szCs w:val="24"/>
+        </w:rPr>
+        <w:t xml:space="preserve"> </w:t>
+      </w:r>
+      <w:proofErr w:type="spellStart"/>
+      <w:r>
+        <w:rPr>
+          <w:rFonts w:ascii="Times New Roman" w:hAnsi="Times New Roman" w:cs="Times New Roman"/>
+          <w:sz w:val="24"/>
+          <w:szCs w:val="24"/>
+        </w:rPr>
+        <w:t>antirhesus</w:t>
+      </w:r>
+      <w:proofErr w:type="spellEnd"/>
+      <w:r>
+        <w:rPr>
+          <w:rFonts w:ascii="Times New Roman" w:hAnsi="Times New Roman" w:cs="Times New Roman"/>
+          <w:sz w:val="24"/>
+          <w:szCs w:val="24"/>
+        </w:rPr>
+        <w:t xml:space="preserve">. </w:t>
+      </w:r>
+      <w:proofErr w:type="spellStart"/>
+      <w:r>
+        <w:rPr>
+          <w:rFonts w:ascii="Times New Roman" w:hAnsi="Times New Roman" w:cs="Times New Roman"/>
+          <w:sz w:val="24"/>
+          <w:szCs w:val="24"/>
+        </w:rPr>
+        <w:t>Saat</w:t>
+      </w:r>
+      <w:proofErr w:type="spellEnd"/>
+      <w:r>
+        <w:rPr>
+          <w:rFonts w:ascii="Times New Roman" w:hAnsi="Times New Roman" w:cs="Times New Roman"/>
+          <w:sz w:val="24"/>
+          <w:szCs w:val="24"/>
+        </w:rPr>
+        <w:t xml:space="preserve"> </w:t>
+      </w:r>
+      <w:proofErr w:type="spellStart"/>
+      <w:r>
+        <w:rPr>
+          <w:rFonts w:ascii="Times New Roman" w:hAnsi="Times New Roman" w:cs="Times New Roman"/>
+          <w:sz w:val="24"/>
+          <w:szCs w:val="24"/>
+        </w:rPr>
+        <w:t>transfusi</w:t>
+      </w:r>
+      <w:proofErr w:type="spellEnd"/>
+      <w:r>
+        <w:rPr>
+          <w:rFonts w:ascii="Times New Roman" w:hAnsi="Times New Roman" w:cs="Times New Roman"/>
+          <w:sz w:val="24"/>
+          <w:szCs w:val="24"/>
+        </w:rPr>
+        <w:t xml:space="preserve"> </w:t>
+      </w:r>
+      <w:proofErr w:type="spellStart"/>
+      <w:r>
+        <w:rPr>
+          <w:rFonts w:ascii="Times New Roman" w:hAnsi="Times New Roman" w:cs="Times New Roman"/>
+          <w:sz w:val="24"/>
+          <w:szCs w:val="24"/>
+        </w:rPr>
+        <w:t>pertama</w:t>
+      </w:r>
+      <w:proofErr w:type="spellEnd"/>
+      <w:r>
+        <w:rPr>
+          <w:rFonts w:ascii="Times New Roman" w:hAnsi="Times New Roman" w:cs="Times New Roman"/>
+          <w:sz w:val="24"/>
+          <w:szCs w:val="24"/>
+        </w:rPr>
+        <w:t xml:space="preserve">, </w:t>
+      </w:r>
+      <w:proofErr w:type="spellStart"/>
+      <w:proofErr w:type="gramStart"/>
+      <w:r>
+        <w:rPr>
+          <w:rFonts w:ascii="Times New Roman" w:hAnsi="Times New Roman" w:cs="Times New Roman"/>
+          <w:sz w:val="24"/>
+          <w:szCs w:val="24"/>
+        </w:rPr>
+        <w:t>kadar</w:t>
+      </w:r>
+      <w:proofErr w:type="spellEnd"/>
+      <w:proofErr w:type="gramEnd"/>
+      <w:r>
+        <w:rPr>
+          <w:rFonts w:ascii="Times New Roman" w:hAnsi="Times New Roman" w:cs="Times New Roman"/>
+          <w:sz w:val="24"/>
+          <w:szCs w:val="24"/>
+        </w:rPr>
+        <w:t xml:space="preserve"> </w:t>
+      </w:r>
+      <w:proofErr w:type="spellStart"/>
+      <w:r>
+        <w:rPr>
+          <w:rFonts w:ascii="Times New Roman" w:hAnsi="Times New Roman" w:cs="Times New Roman"/>
+          <w:sz w:val="24"/>
+          <w:szCs w:val="24"/>
+        </w:rPr>
+        <w:t>antirhesus</w:t>
+      </w:r>
+      <w:proofErr w:type="spellEnd"/>
+      <w:r>
+        <w:rPr>
+          <w:rFonts w:ascii="Times New Roman" w:hAnsi="Times New Roman" w:cs="Times New Roman"/>
+          <w:sz w:val="24"/>
+          <w:szCs w:val="24"/>
+        </w:rPr>
+        <w:t xml:space="preserve"> </w:t>
+      </w:r>
+      <w:proofErr w:type="spellStart"/>
+      <w:r>
+        <w:rPr>
+          <w:rFonts w:ascii="Times New Roman" w:hAnsi="Times New Roman" w:cs="Times New Roman"/>
+          <w:sz w:val="24"/>
+          <w:szCs w:val="24"/>
+        </w:rPr>
+        <w:t>masih</w:t>
+      </w:r>
+      <w:proofErr w:type="spellEnd"/>
+      <w:r>
+        <w:rPr>
+          <w:rFonts w:ascii="Times New Roman" w:hAnsi="Times New Roman" w:cs="Times New Roman"/>
+          <w:sz w:val="24"/>
+          <w:szCs w:val="24"/>
+        </w:rPr>
+        <w:t xml:space="preserve"> </w:t>
+      </w:r>
+      <w:proofErr w:type="spellStart"/>
+      <w:r>
+        <w:rPr>
+          <w:rFonts w:ascii="Times New Roman" w:hAnsi="Times New Roman" w:cs="Times New Roman"/>
+          <w:sz w:val="24"/>
+          <w:szCs w:val="24"/>
+        </w:rPr>
+        <w:t>belum</w:t>
+      </w:r>
+      <w:proofErr w:type="spellEnd"/>
+      <w:r>
+        <w:rPr>
+          <w:rFonts w:ascii="Times New Roman" w:hAnsi="Times New Roman" w:cs="Times New Roman"/>
+          <w:sz w:val="24"/>
+          <w:szCs w:val="24"/>
+        </w:rPr>
+        <w:t xml:space="preserve"> </w:t>
+      </w:r>
+      <w:proofErr w:type="spellStart"/>
+      <w:r>
+        <w:rPr>
+          <w:rFonts w:ascii="Times New Roman" w:hAnsi="Times New Roman" w:cs="Times New Roman"/>
+          <w:sz w:val="24"/>
+          <w:szCs w:val="24"/>
+        </w:rPr>
+        <w:t>cukup</w:t>
+      </w:r>
+      <w:proofErr w:type="spellEnd"/>
+      <w:r>
+        <w:rPr>
+          <w:rFonts w:ascii="Times New Roman" w:hAnsi="Times New Roman" w:cs="Times New Roman"/>
+          <w:sz w:val="24"/>
+          <w:szCs w:val="24"/>
+        </w:rPr>
+        <w:t xml:space="preserve"> </w:t>
+      </w:r>
+      <w:proofErr w:type="spellStart"/>
+      <w:r>
+        <w:rPr>
+          <w:rFonts w:ascii="Times New Roman" w:hAnsi="Times New Roman" w:cs="Times New Roman"/>
+          <w:sz w:val="24"/>
+          <w:szCs w:val="24"/>
+        </w:rPr>
+        <w:t>tinggi</w:t>
+      </w:r>
+      <w:proofErr w:type="spellEnd"/>
+      <w:r>
+        <w:rPr>
+          <w:rFonts w:ascii="Times New Roman" w:hAnsi="Times New Roman" w:cs="Times New Roman"/>
+          <w:sz w:val="24"/>
+          <w:szCs w:val="24"/>
+        </w:rPr>
+        <w:t xml:space="preserve"> </w:t>
+      </w:r>
+      <w:proofErr w:type="spellStart"/>
+      <w:r>
+        <w:rPr>
+          <w:rFonts w:ascii="Times New Roman" w:hAnsi="Times New Roman" w:cs="Times New Roman"/>
+          <w:sz w:val="24"/>
+          <w:szCs w:val="24"/>
+        </w:rPr>
+        <w:t>sehingga</w:t>
+      </w:r>
+      <w:proofErr w:type="spellEnd"/>
+      <w:r>
+        <w:rPr>
+          <w:rFonts w:ascii="Times New Roman" w:hAnsi="Times New Roman" w:cs="Times New Roman"/>
+          <w:sz w:val="24"/>
+          <w:szCs w:val="24"/>
+        </w:rPr>
+        <w:t xml:space="preserve"> </w:t>
+      </w:r>
+      <w:proofErr w:type="spellStart"/>
+      <w:r>
+        <w:rPr>
+          <w:rFonts w:ascii="Times New Roman" w:hAnsi="Times New Roman" w:cs="Times New Roman"/>
+          <w:sz w:val="24"/>
+          <w:szCs w:val="24"/>
+        </w:rPr>
+        <w:t>relatif</w:t>
+      </w:r>
+      <w:proofErr w:type="spellEnd"/>
+      <w:r>
+        <w:rPr>
+          <w:rFonts w:ascii="Times New Roman" w:hAnsi="Times New Roman" w:cs="Times New Roman"/>
+          <w:sz w:val="24"/>
+          <w:szCs w:val="24"/>
+        </w:rPr>
+        <w:t xml:space="preserve"> </w:t>
+      </w:r>
+      <w:proofErr w:type="spellStart"/>
+      <w:r>
+        <w:rPr>
+          <w:rFonts w:ascii="Times New Roman" w:hAnsi="Times New Roman" w:cs="Times New Roman"/>
+          <w:sz w:val="24"/>
+          <w:szCs w:val="24"/>
+        </w:rPr>
+        <w:t>tak</w:t>
+      </w:r>
+      <w:proofErr w:type="spellEnd"/>
+      <w:r>
+        <w:rPr>
+          <w:rFonts w:ascii="Times New Roman" w:hAnsi="Times New Roman" w:cs="Times New Roman"/>
+          <w:sz w:val="24"/>
+          <w:szCs w:val="24"/>
+        </w:rPr>
+        <w:t xml:space="preserve"> </w:t>
+      </w:r>
+      <w:proofErr w:type="spellStart"/>
+      <w:r>
+        <w:rPr>
+          <w:rFonts w:ascii="Times New Roman" w:hAnsi="Times New Roman" w:cs="Times New Roman"/>
+          <w:sz w:val="24"/>
+          <w:szCs w:val="24"/>
+        </w:rPr>
+        <w:t>menimbulkan</w:t>
+      </w:r>
+      <w:proofErr w:type="spellEnd"/>
+      <w:r>
+        <w:rPr>
+          <w:rFonts w:ascii="Times New Roman" w:hAnsi="Times New Roman" w:cs="Times New Roman"/>
+          <w:sz w:val="24"/>
+          <w:szCs w:val="24"/>
+        </w:rPr>
+        <w:t xml:space="preserve"> </w:t>
+      </w:r>
+      <w:proofErr w:type="spellStart"/>
+      <w:r>
+        <w:rPr>
+          <w:rFonts w:ascii="Times New Roman" w:hAnsi="Times New Roman" w:cs="Times New Roman"/>
+          <w:sz w:val="24"/>
+          <w:szCs w:val="24"/>
+        </w:rPr>
+        <w:t>masalah</w:t>
+      </w:r>
+      <w:proofErr w:type="spellEnd"/>
+      <w:r>
+        <w:rPr>
+          <w:rFonts w:ascii="Times New Roman" w:hAnsi="Times New Roman" w:cs="Times New Roman"/>
+          <w:sz w:val="24"/>
+          <w:szCs w:val="24"/>
+        </w:rPr>
+        <w:t xml:space="preserve"> </w:t>
+      </w:r>
+      <w:proofErr w:type="spellStart"/>
+      <w:r>
+        <w:rPr>
+          <w:rFonts w:ascii="Times New Roman" w:hAnsi="Times New Roman" w:cs="Times New Roman"/>
+          <w:sz w:val="24"/>
+          <w:szCs w:val="24"/>
+        </w:rPr>
+        <w:t>serius</w:t>
+      </w:r>
+      <w:proofErr w:type="spellEnd"/>
+      <w:r>
+        <w:rPr>
+          <w:rFonts w:ascii="Times New Roman" w:hAnsi="Times New Roman" w:cs="Times New Roman"/>
+          <w:sz w:val="24"/>
+          <w:szCs w:val="24"/>
+        </w:rPr>
+        <w:t xml:space="preserve">. </w:t>
+      </w:r>
+      <w:proofErr w:type="spellStart"/>
+      <w:r>
+        <w:rPr>
+          <w:rFonts w:ascii="Times New Roman" w:hAnsi="Times New Roman" w:cs="Times New Roman"/>
+          <w:sz w:val="24"/>
+          <w:szCs w:val="24"/>
+        </w:rPr>
+        <w:t>Tapi</w:t>
+      </w:r>
+      <w:proofErr w:type="spellEnd"/>
+      <w:r>
+        <w:rPr>
+          <w:rFonts w:ascii="Times New Roman" w:hAnsi="Times New Roman" w:cs="Times New Roman"/>
+          <w:sz w:val="24"/>
+          <w:szCs w:val="24"/>
+        </w:rPr>
+        <w:t xml:space="preserve"> </w:t>
+      </w:r>
+      <w:proofErr w:type="spellStart"/>
+      <w:r>
+        <w:rPr>
+          <w:rFonts w:ascii="Times New Roman" w:hAnsi="Times New Roman" w:cs="Times New Roman"/>
+          <w:sz w:val="24"/>
+          <w:szCs w:val="24"/>
+        </w:rPr>
+        <w:t>pada</w:t>
+      </w:r>
+      <w:proofErr w:type="spellEnd"/>
+      <w:r>
+        <w:rPr>
+          <w:rFonts w:ascii="Times New Roman" w:hAnsi="Times New Roman" w:cs="Times New Roman"/>
+          <w:sz w:val="24"/>
+          <w:szCs w:val="24"/>
+        </w:rPr>
+        <w:t xml:space="preserve"> </w:t>
+      </w:r>
+      <w:proofErr w:type="spellStart"/>
+      <w:r>
+        <w:rPr>
+          <w:rFonts w:ascii="Times New Roman" w:hAnsi="Times New Roman" w:cs="Times New Roman"/>
+          <w:sz w:val="24"/>
+          <w:szCs w:val="24"/>
+        </w:rPr>
+        <w:t>tranfusi</w:t>
+      </w:r>
+      <w:proofErr w:type="spellEnd"/>
+      <w:r>
+        <w:rPr>
+          <w:rFonts w:ascii="Times New Roman" w:hAnsi="Times New Roman" w:cs="Times New Roman"/>
+          <w:sz w:val="24"/>
+          <w:szCs w:val="24"/>
+        </w:rPr>
+        <w:t xml:space="preserve"> </w:t>
+      </w:r>
+      <w:proofErr w:type="spellStart"/>
+      <w:r>
+        <w:rPr>
+          <w:rFonts w:ascii="Times New Roman" w:hAnsi="Times New Roman" w:cs="Times New Roman"/>
+          <w:sz w:val="24"/>
+          <w:szCs w:val="24"/>
+        </w:rPr>
+        <w:t>kedua</w:t>
+      </w:r>
+      <w:proofErr w:type="spellEnd"/>
+      <w:r>
+        <w:rPr>
+          <w:rFonts w:ascii="Times New Roman" w:hAnsi="Times New Roman" w:cs="Times New Roman"/>
+          <w:sz w:val="24"/>
+          <w:szCs w:val="24"/>
+        </w:rPr>
+        <w:t xml:space="preserve">, </w:t>
+      </w:r>
+      <w:proofErr w:type="spellStart"/>
+      <w:r>
+        <w:rPr>
+          <w:rFonts w:ascii="Times New Roman" w:hAnsi="Times New Roman" w:cs="Times New Roman"/>
+          <w:sz w:val="24"/>
+          <w:szCs w:val="24"/>
+        </w:rPr>
+        <w:t>akibatnya</w:t>
+      </w:r>
+      <w:proofErr w:type="spellEnd"/>
+      <w:r>
+        <w:rPr>
+          <w:rFonts w:ascii="Times New Roman" w:hAnsi="Times New Roman" w:cs="Times New Roman"/>
+          <w:sz w:val="24"/>
+          <w:szCs w:val="24"/>
+        </w:rPr>
+        <w:t xml:space="preserve"> </w:t>
+      </w:r>
+      <w:proofErr w:type="spellStart"/>
+      <w:r>
+        <w:rPr>
+          <w:rFonts w:ascii="Times New Roman" w:hAnsi="Times New Roman" w:cs="Times New Roman"/>
+          <w:sz w:val="24"/>
+          <w:szCs w:val="24"/>
+        </w:rPr>
+        <w:t>bisa</w:t>
+      </w:r>
+      <w:proofErr w:type="spellEnd"/>
+      <w:r>
+        <w:rPr>
+          <w:rFonts w:ascii="Times New Roman" w:hAnsi="Times New Roman" w:cs="Times New Roman"/>
+          <w:sz w:val="24"/>
+          <w:szCs w:val="24"/>
+        </w:rPr>
+        <w:t xml:space="preserve"> fatal </w:t>
+      </w:r>
+      <w:proofErr w:type="spellStart"/>
+      <w:r>
+        <w:rPr>
+          <w:rFonts w:ascii="Times New Roman" w:hAnsi="Times New Roman" w:cs="Times New Roman"/>
+          <w:sz w:val="24"/>
+          <w:szCs w:val="24"/>
+        </w:rPr>
+        <w:t>karena</w:t>
+      </w:r>
+      <w:proofErr w:type="spellEnd"/>
+      <w:r>
+        <w:rPr>
+          <w:rFonts w:ascii="Times New Roman" w:hAnsi="Times New Roman" w:cs="Times New Roman"/>
+          <w:sz w:val="24"/>
+          <w:szCs w:val="24"/>
+        </w:rPr>
+        <w:t xml:space="preserve"> </w:t>
+      </w:r>
+      <w:proofErr w:type="spellStart"/>
+      <w:r>
+        <w:rPr>
+          <w:rFonts w:ascii="Times New Roman" w:hAnsi="Times New Roman" w:cs="Times New Roman"/>
+          <w:sz w:val="24"/>
+          <w:szCs w:val="24"/>
+        </w:rPr>
+        <w:t>antirhesus</w:t>
+      </w:r>
+      <w:proofErr w:type="spellEnd"/>
+      <w:r>
+        <w:rPr>
+          <w:rFonts w:ascii="Times New Roman" w:hAnsi="Times New Roman" w:cs="Times New Roman"/>
+          <w:sz w:val="24"/>
+          <w:szCs w:val="24"/>
+        </w:rPr>
+        <w:t xml:space="preserve"> </w:t>
+      </w:r>
+      <w:proofErr w:type="spellStart"/>
+      <w:r>
+        <w:rPr>
+          <w:rFonts w:ascii="Times New Roman" w:hAnsi="Times New Roman" w:cs="Times New Roman"/>
+          <w:sz w:val="24"/>
+          <w:szCs w:val="24"/>
+        </w:rPr>
+        <w:t>mencapai</w:t>
+      </w:r>
+      <w:proofErr w:type="spellEnd"/>
+      <w:r>
+        <w:rPr>
+          <w:rFonts w:ascii="Times New Roman" w:hAnsi="Times New Roman" w:cs="Times New Roman"/>
+          <w:sz w:val="24"/>
+          <w:szCs w:val="24"/>
+        </w:rPr>
+        <w:t xml:space="preserve"> </w:t>
+      </w:r>
+      <w:proofErr w:type="spellStart"/>
+      <w:proofErr w:type="gramStart"/>
+      <w:r>
+        <w:rPr>
+          <w:rFonts w:ascii="Times New Roman" w:hAnsi="Times New Roman" w:cs="Times New Roman"/>
+          <w:sz w:val="24"/>
+          <w:szCs w:val="24"/>
+        </w:rPr>
+        <w:t>kadar</w:t>
+      </w:r>
+      <w:proofErr w:type="spellEnd"/>
+      <w:proofErr w:type="gramEnd"/>
+      <w:r>
+        <w:rPr>
+          <w:rFonts w:ascii="Times New Roman" w:hAnsi="Times New Roman" w:cs="Times New Roman"/>
+          <w:sz w:val="24"/>
+          <w:szCs w:val="24"/>
+        </w:rPr>
+        <w:t xml:space="preserve"> yang </w:t>
+      </w:r>
+      <w:proofErr w:type="spellStart"/>
+      <w:r>
+        <w:rPr>
+          <w:rFonts w:ascii="Times New Roman" w:hAnsi="Times New Roman" w:cs="Times New Roman"/>
+          <w:sz w:val="24"/>
+          <w:szCs w:val="24"/>
+        </w:rPr>
+        <w:t>cukup</w:t>
+      </w:r>
+      <w:proofErr w:type="spellEnd"/>
+      <w:r>
+        <w:rPr>
+          <w:rFonts w:ascii="Times New Roman" w:hAnsi="Times New Roman" w:cs="Times New Roman"/>
+          <w:sz w:val="24"/>
+          <w:szCs w:val="24"/>
+        </w:rPr>
+        <w:t xml:space="preserve"> </w:t>
+      </w:r>
+      <w:proofErr w:type="spellStart"/>
+      <w:r>
+        <w:rPr>
+          <w:rFonts w:ascii="Times New Roman" w:hAnsi="Times New Roman" w:cs="Times New Roman"/>
+          <w:sz w:val="24"/>
+          <w:szCs w:val="24"/>
+        </w:rPr>
+        <w:t>tinggi</w:t>
+      </w:r>
+      <w:proofErr w:type="spellEnd"/>
+      <w:r>
+        <w:rPr>
+          <w:rFonts w:ascii="Times New Roman" w:hAnsi="Times New Roman" w:cs="Times New Roman"/>
+          <w:sz w:val="24"/>
+          <w:szCs w:val="24"/>
+        </w:rPr>
+        <w:t xml:space="preserve">. </w:t>
+      </w:r>
+      <w:proofErr w:type="spellStart"/>
+      <w:r>
+        <w:rPr>
+          <w:rFonts w:ascii="Times New Roman" w:hAnsi="Times New Roman" w:cs="Times New Roman"/>
+          <w:sz w:val="24"/>
+          <w:szCs w:val="24"/>
+        </w:rPr>
+        <w:t>Antirhesus</w:t>
+      </w:r>
+      <w:proofErr w:type="spellEnd"/>
+      <w:r>
+        <w:rPr>
+          <w:rFonts w:ascii="Times New Roman" w:hAnsi="Times New Roman" w:cs="Times New Roman"/>
+          <w:sz w:val="24"/>
+          <w:szCs w:val="24"/>
+        </w:rPr>
+        <w:t xml:space="preserve"> </w:t>
+      </w:r>
+      <w:proofErr w:type="spellStart"/>
+      <w:r>
+        <w:rPr>
+          <w:rFonts w:ascii="Times New Roman" w:hAnsi="Times New Roman" w:cs="Times New Roman"/>
+          <w:sz w:val="24"/>
+          <w:szCs w:val="24"/>
+        </w:rPr>
+        <w:t>ini</w:t>
+      </w:r>
+      <w:proofErr w:type="spellEnd"/>
+      <w:r>
+        <w:rPr>
+          <w:rFonts w:ascii="Times New Roman" w:hAnsi="Times New Roman" w:cs="Times New Roman"/>
+          <w:sz w:val="24"/>
+          <w:szCs w:val="24"/>
+        </w:rPr>
+        <w:t xml:space="preserve"> </w:t>
+      </w:r>
+      <w:proofErr w:type="spellStart"/>
+      <w:proofErr w:type="gramStart"/>
+      <w:r>
+        <w:rPr>
+          <w:rFonts w:ascii="Times New Roman" w:hAnsi="Times New Roman" w:cs="Times New Roman"/>
+          <w:sz w:val="24"/>
+          <w:szCs w:val="24"/>
+        </w:rPr>
+        <w:t>akan</w:t>
+      </w:r>
+      <w:proofErr w:type="spellEnd"/>
+      <w:proofErr w:type="gramEnd"/>
+      <w:r>
+        <w:rPr>
+          <w:rFonts w:ascii="Times New Roman" w:hAnsi="Times New Roman" w:cs="Times New Roman"/>
+          <w:sz w:val="24"/>
+          <w:szCs w:val="24"/>
+        </w:rPr>
+        <w:t xml:space="preserve"> </w:t>
+      </w:r>
+      <w:proofErr w:type="spellStart"/>
+      <w:r>
+        <w:rPr>
+          <w:rFonts w:ascii="Times New Roman" w:hAnsi="Times New Roman" w:cs="Times New Roman"/>
+          <w:sz w:val="24"/>
+          <w:szCs w:val="24"/>
+        </w:rPr>
+        <w:t>menyerang</w:t>
+      </w:r>
+      <w:proofErr w:type="spellEnd"/>
+      <w:r>
+        <w:rPr>
+          <w:rFonts w:ascii="Times New Roman" w:hAnsi="Times New Roman" w:cs="Times New Roman"/>
+          <w:sz w:val="24"/>
+          <w:szCs w:val="24"/>
+        </w:rPr>
+        <w:t xml:space="preserve"> </w:t>
+      </w:r>
+      <w:proofErr w:type="spellStart"/>
+      <w:r>
+        <w:rPr>
+          <w:rFonts w:ascii="Times New Roman" w:hAnsi="Times New Roman" w:cs="Times New Roman"/>
+          <w:sz w:val="24"/>
+          <w:szCs w:val="24"/>
+        </w:rPr>
+        <w:t>dan</w:t>
+      </w:r>
+      <w:proofErr w:type="spellEnd"/>
+      <w:r>
+        <w:rPr>
+          <w:rFonts w:ascii="Times New Roman" w:hAnsi="Times New Roman" w:cs="Times New Roman"/>
+          <w:sz w:val="24"/>
+          <w:szCs w:val="24"/>
+        </w:rPr>
+        <w:t xml:space="preserve"> </w:t>
+      </w:r>
+      <w:proofErr w:type="spellStart"/>
+      <w:r>
+        <w:rPr>
+          <w:rFonts w:ascii="Times New Roman" w:hAnsi="Times New Roman" w:cs="Times New Roman"/>
+          <w:sz w:val="24"/>
+          <w:szCs w:val="24"/>
+        </w:rPr>
+        <w:t>memecah</w:t>
+      </w:r>
+      <w:proofErr w:type="spellEnd"/>
+      <w:r>
+        <w:rPr>
+          <w:rFonts w:ascii="Times New Roman" w:hAnsi="Times New Roman" w:cs="Times New Roman"/>
+          <w:sz w:val="24"/>
+          <w:szCs w:val="24"/>
+        </w:rPr>
+        <w:t xml:space="preserve"> </w:t>
+      </w:r>
+      <w:proofErr w:type="spellStart"/>
+      <w:r>
+        <w:rPr>
+          <w:rFonts w:ascii="Times New Roman" w:hAnsi="Times New Roman" w:cs="Times New Roman"/>
+          <w:sz w:val="24"/>
+          <w:szCs w:val="24"/>
+        </w:rPr>
+        <w:t>sel-sel</w:t>
+      </w:r>
+      <w:proofErr w:type="spellEnd"/>
+      <w:r>
+        <w:rPr>
+          <w:rFonts w:ascii="Times New Roman" w:hAnsi="Times New Roman" w:cs="Times New Roman"/>
+          <w:sz w:val="24"/>
+          <w:szCs w:val="24"/>
+        </w:rPr>
+        <w:t xml:space="preserve"> </w:t>
+      </w:r>
+      <w:proofErr w:type="spellStart"/>
+      <w:r>
+        <w:rPr>
+          <w:rFonts w:ascii="Times New Roman" w:hAnsi="Times New Roman" w:cs="Times New Roman"/>
+          <w:sz w:val="24"/>
+          <w:szCs w:val="24"/>
+        </w:rPr>
+        <w:t>darah</w:t>
+      </w:r>
+      <w:proofErr w:type="spellEnd"/>
+      <w:r>
+        <w:rPr>
+          <w:rFonts w:ascii="Times New Roman" w:hAnsi="Times New Roman" w:cs="Times New Roman"/>
+          <w:sz w:val="24"/>
+          <w:szCs w:val="24"/>
+        </w:rPr>
+        <w:t xml:space="preserve"> </w:t>
+      </w:r>
+      <w:proofErr w:type="spellStart"/>
+      <w:r>
+        <w:rPr>
+          <w:rFonts w:ascii="Times New Roman" w:hAnsi="Times New Roman" w:cs="Times New Roman"/>
+          <w:sz w:val="24"/>
+          <w:szCs w:val="24"/>
+        </w:rPr>
+        <w:t>merah</w:t>
+      </w:r>
+      <w:proofErr w:type="spellEnd"/>
+      <w:r>
+        <w:rPr>
+          <w:rFonts w:ascii="Times New Roman" w:hAnsi="Times New Roman" w:cs="Times New Roman"/>
+          <w:sz w:val="24"/>
+          <w:szCs w:val="24"/>
+        </w:rPr>
+        <w:t xml:space="preserve"> </w:t>
+      </w:r>
+      <w:proofErr w:type="spellStart"/>
+      <w:r>
+        <w:rPr>
+          <w:rFonts w:ascii="Times New Roman" w:hAnsi="Times New Roman" w:cs="Times New Roman"/>
+          <w:sz w:val="24"/>
+          <w:szCs w:val="24"/>
+        </w:rPr>
+        <w:t>dari</w:t>
+      </w:r>
+      <w:proofErr w:type="spellEnd"/>
+      <w:r>
+        <w:rPr>
+          <w:rFonts w:ascii="Times New Roman" w:hAnsi="Times New Roman" w:cs="Times New Roman"/>
+          <w:sz w:val="24"/>
+          <w:szCs w:val="24"/>
+        </w:rPr>
+        <w:t xml:space="preserve"> donor, </w:t>
+      </w:r>
+      <w:proofErr w:type="spellStart"/>
+      <w:r>
+        <w:rPr>
+          <w:rFonts w:ascii="Times New Roman" w:hAnsi="Times New Roman" w:cs="Times New Roman"/>
+          <w:sz w:val="24"/>
+          <w:szCs w:val="24"/>
+        </w:rPr>
+        <w:t>sehingga</w:t>
+      </w:r>
+      <w:proofErr w:type="spellEnd"/>
+      <w:r>
+        <w:rPr>
+          <w:rFonts w:ascii="Times New Roman" w:hAnsi="Times New Roman" w:cs="Times New Roman"/>
+          <w:sz w:val="24"/>
+          <w:szCs w:val="24"/>
+        </w:rPr>
+        <w:t xml:space="preserve"> </w:t>
+      </w:r>
+      <w:proofErr w:type="spellStart"/>
+      <w:r>
+        <w:rPr>
+          <w:rFonts w:ascii="Times New Roman" w:hAnsi="Times New Roman" w:cs="Times New Roman"/>
+          <w:sz w:val="24"/>
+          <w:szCs w:val="24"/>
+        </w:rPr>
+        <w:t>ginjal</w:t>
+      </w:r>
+      <w:proofErr w:type="spellEnd"/>
+      <w:r>
+        <w:rPr>
+          <w:rFonts w:ascii="Times New Roman" w:hAnsi="Times New Roman" w:cs="Times New Roman"/>
+          <w:sz w:val="24"/>
+          <w:szCs w:val="24"/>
+        </w:rPr>
+        <w:t xml:space="preserve"> </w:t>
+      </w:r>
+      <w:proofErr w:type="spellStart"/>
+      <w:r>
+        <w:rPr>
+          <w:rFonts w:ascii="Times New Roman" w:hAnsi="Times New Roman" w:cs="Times New Roman"/>
+          <w:sz w:val="24"/>
+          <w:szCs w:val="24"/>
+        </w:rPr>
+        <w:t>harus</w:t>
+      </w:r>
+      <w:proofErr w:type="spellEnd"/>
+      <w:r>
+        <w:rPr>
+          <w:rFonts w:ascii="Times New Roman" w:hAnsi="Times New Roman" w:cs="Times New Roman"/>
+          <w:sz w:val="24"/>
+          <w:szCs w:val="24"/>
+        </w:rPr>
+        <w:t xml:space="preserve"> </w:t>
+      </w:r>
+      <w:proofErr w:type="spellStart"/>
+      <w:r>
+        <w:rPr>
+          <w:rFonts w:ascii="Times New Roman" w:hAnsi="Times New Roman" w:cs="Times New Roman"/>
+          <w:sz w:val="24"/>
+          <w:szCs w:val="24"/>
+        </w:rPr>
+        <w:t>bekerja</w:t>
+      </w:r>
+      <w:proofErr w:type="spellEnd"/>
+      <w:r>
+        <w:rPr>
+          <w:rFonts w:ascii="Times New Roman" w:hAnsi="Times New Roman" w:cs="Times New Roman"/>
+          <w:sz w:val="24"/>
+          <w:szCs w:val="24"/>
+        </w:rPr>
+        <w:t xml:space="preserve"> </w:t>
+      </w:r>
+      <w:proofErr w:type="spellStart"/>
+      <w:r>
+        <w:rPr>
+          <w:rFonts w:ascii="Times New Roman" w:hAnsi="Times New Roman" w:cs="Times New Roman"/>
+          <w:sz w:val="24"/>
+          <w:szCs w:val="24"/>
+        </w:rPr>
+        <w:t>keras</w:t>
+      </w:r>
+      <w:proofErr w:type="spellEnd"/>
+      <w:r>
+        <w:rPr>
+          <w:rFonts w:ascii="Times New Roman" w:hAnsi="Times New Roman" w:cs="Times New Roman"/>
+          <w:sz w:val="24"/>
+          <w:szCs w:val="24"/>
+        </w:rPr>
+        <w:t xml:space="preserve"> </w:t>
+      </w:r>
+      <w:proofErr w:type="spellStart"/>
+      <w:r>
+        <w:rPr>
+          <w:rFonts w:ascii="Times New Roman" w:hAnsi="Times New Roman" w:cs="Times New Roman"/>
+          <w:sz w:val="24"/>
+          <w:szCs w:val="24"/>
+        </w:rPr>
+        <w:t>mengeluarkan</w:t>
+      </w:r>
+      <w:proofErr w:type="spellEnd"/>
+      <w:r>
+        <w:rPr>
+          <w:rFonts w:ascii="Times New Roman" w:hAnsi="Times New Roman" w:cs="Times New Roman"/>
+          <w:sz w:val="24"/>
+          <w:szCs w:val="24"/>
+        </w:rPr>
+        <w:t xml:space="preserve"> </w:t>
+      </w:r>
+      <w:proofErr w:type="spellStart"/>
+      <w:r>
+        <w:rPr>
+          <w:rFonts w:ascii="Times New Roman" w:hAnsi="Times New Roman" w:cs="Times New Roman"/>
+          <w:sz w:val="24"/>
+          <w:szCs w:val="24"/>
+        </w:rPr>
+        <w:t>sisa</w:t>
+      </w:r>
+      <w:proofErr w:type="spellEnd"/>
+      <w:r>
+        <w:rPr>
+          <w:rFonts w:ascii="Times New Roman" w:hAnsi="Times New Roman" w:cs="Times New Roman"/>
+          <w:sz w:val="24"/>
+          <w:szCs w:val="24"/>
+        </w:rPr>
+        <w:t xml:space="preserve"> </w:t>
+      </w:r>
+      <w:proofErr w:type="spellStart"/>
+      <w:r>
+        <w:rPr>
+          <w:rFonts w:ascii="Times New Roman" w:hAnsi="Times New Roman" w:cs="Times New Roman"/>
+          <w:sz w:val="24"/>
+          <w:szCs w:val="24"/>
+        </w:rPr>
+        <w:t>pemecahan</w:t>
+      </w:r>
+      <w:proofErr w:type="spellEnd"/>
+      <w:r>
+        <w:rPr>
+          <w:rFonts w:ascii="Times New Roman" w:hAnsi="Times New Roman" w:cs="Times New Roman"/>
+          <w:sz w:val="24"/>
+          <w:szCs w:val="24"/>
+        </w:rPr>
+        <w:t xml:space="preserve"> </w:t>
+      </w:r>
+      <w:proofErr w:type="spellStart"/>
+      <w:r>
+        <w:rPr>
+          <w:rFonts w:ascii="Times New Roman" w:hAnsi="Times New Roman" w:cs="Times New Roman"/>
+          <w:sz w:val="24"/>
+          <w:szCs w:val="24"/>
+        </w:rPr>
+        <w:t>sel-sel</w:t>
+      </w:r>
+      <w:proofErr w:type="spellEnd"/>
+      <w:r>
+        <w:rPr>
+          <w:rFonts w:ascii="Times New Roman" w:hAnsi="Times New Roman" w:cs="Times New Roman"/>
+          <w:sz w:val="24"/>
+          <w:szCs w:val="24"/>
+        </w:rPr>
+        <w:t xml:space="preserve"> </w:t>
+      </w:r>
+      <w:proofErr w:type="spellStart"/>
+      <w:r>
+        <w:rPr>
+          <w:rFonts w:ascii="Times New Roman" w:hAnsi="Times New Roman" w:cs="Times New Roman"/>
+          <w:sz w:val="24"/>
+          <w:szCs w:val="24"/>
+        </w:rPr>
+        <w:t>darah</w:t>
+      </w:r>
+      <w:proofErr w:type="spellEnd"/>
+      <w:r>
+        <w:rPr>
+          <w:rFonts w:ascii="Times New Roman" w:hAnsi="Times New Roman" w:cs="Times New Roman"/>
+          <w:sz w:val="24"/>
+          <w:szCs w:val="24"/>
+        </w:rPr>
+        <w:t xml:space="preserve"> </w:t>
+      </w:r>
+      <w:proofErr w:type="spellStart"/>
+      <w:r>
+        <w:rPr>
+          <w:rFonts w:ascii="Times New Roman" w:hAnsi="Times New Roman" w:cs="Times New Roman"/>
+          <w:sz w:val="24"/>
+          <w:szCs w:val="24"/>
+        </w:rPr>
+        <w:t>merah</w:t>
+      </w:r>
+      <w:proofErr w:type="spellEnd"/>
+      <w:r>
+        <w:rPr>
+          <w:rFonts w:ascii="Times New Roman" w:hAnsi="Times New Roman" w:cs="Times New Roman"/>
+          <w:sz w:val="24"/>
+          <w:szCs w:val="24"/>
+        </w:rPr>
+        <w:t xml:space="preserve"> </w:t>
+      </w:r>
+      <w:proofErr w:type="spellStart"/>
+      <w:r>
+        <w:rPr>
+          <w:rFonts w:ascii="Times New Roman" w:hAnsi="Times New Roman" w:cs="Times New Roman"/>
+          <w:sz w:val="24"/>
+          <w:szCs w:val="24"/>
+        </w:rPr>
+        <w:t>itu</w:t>
+      </w:r>
+      <w:proofErr w:type="spellEnd"/>
+      <w:r>
+        <w:rPr>
+          <w:rFonts w:ascii="Times New Roman" w:hAnsi="Times New Roman" w:cs="Times New Roman"/>
+          <w:sz w:val="24"/>
+          <w:szCs w:val="24"/>
+        </w:rPr>
+        <w:t xml:space="preserve">. </w:t>
+      </w:r>
+      <w:proofErr w:type="spellStart"/>
+      <w:proofErr w:type="gramStart"/>
+      <w:r>
+        <w:rPr>
+          <w:rFonts w:ascii="Times New Roman" w:hAnsi="Times New Roman" w:cs="Times New Roman"/>
+          <w:sz w:val="24"/>
+          <w:szCs w:val="24"/>
+        </w:rPr>
+        <w:t>Kondisi</w:t>
+      </w:r>
+      <w:proofErr w:type="spellEnd"/>
+      <w:r>
+        <w:rPr>
+          <w:rFonts w:ascii="Times New Roman" w:hAnsi="Times New Roman" w:cs="Times New Roman"/>
+          <w:sz w:val="24"/>
+          <w:szCs w:val="24"/>
+        </w:rPr>
+        <w:t xml:space="preserve"> </w:t>
+      </w:r>
+      <w:proofErr w:type="spellStart"/>
+      <w:r>
+        <w:rPr>
+          <w:rFonts w:ascii="Times New Roman" w:hAnsi="Times New Roman" w:cs="Times New Roman"/>
+          <w:sz w:val="24"/>
+          <w:szCs w:val="24"/>
+        </w:rPr>
+        <w:t>ini</w:t>
+      </w:r>
+      <w:proofErr w:type="spellEnd"/>
+      <w:r>
+        <w:rPr>
+          <w:rFonts w:ascii="Times New Roman" w:hAnsi="Times New Roman" w:cs="Times New Roman"/>
+          <w:sz w:val="24"/>
+          <w:szCs w:val="24"/>
+        </w:rPr>
+        <w:t xml:space="preserve"> </w:t>
+      </w:r>
+      <w:proofErr w:type="spellStart"/>
+      <w:r>
+        <w:rPr>
+          <w:rFonts w:ascii="Times New Roman" w:hAnsi="Times New Roman" w:cs="Times New Roman"/>
+          <w:sz w:val="24"/>
+          <w:szCs w:val="24"/>
+        </w:rPr>
+        <w:t>bukan</w:t>
+      </w:r>
+      <w:proofErr w:type="spellEnd"/>
+      <w:r>
+        <w:rPr>
+          <w:rFonts w:ascii="Times New Roman" w:hAnsi="Times New Roman" w:cs="Times New Roman"/>
+          <w:sz w:val="24"/>
+          <w:szCs w:val="24"/>
+        </w:rPr>
+        <w:t xml:space="preserve"> </w:t>
+      </w:r>
+      <w:proofErr w:type="spellStart"/>
+      <w:r>
+        <w:rPr>
+          <w:rFonts w:ascii="Times New Roman" w:hAnsi="Times New Roman" w:cs="Times New Roman"/>
+          <w:sz w:val="24"/>
+          <w:szCs w:val="24"/>
+        </w:rPr>
+        <w:t>hanya</w:t>
+      </w:r>
+      <w:proofErr w:type="spellEnd"/>
+      <w:r>
+        <w:rPr>
+          <w:rFonts w:ascii="Times New Roman" w:hAnsi="Times New Roman" w:cs="Times New Roman"/>
+          <w:sz w:val="24"/>
+          <w:szCs w:val="24"/>
+        </w:rPr>
+        <w:t xml:space="preserve"> </w:t>
+      </w:r>
+      <w:proofErr w:type="spellStart"/>
+      <w:r>
+        <w:rPr>
+          <w:rFonts w:ascii="Times New Roman" w:hAnsi="Times New Roman" w:cs="Times New Roman"/>
+          <w:sz w:val="24"/>
+          <w:szCs w:val="24"/>
+        </w:rPr>
+        <w:t>menyebabkan</w:t>
+      </w:r>
+      <w:proofErr w:type="spellEnd"/>
+      <w:r>
+        <w:rPr>
+          <w:rFonts w:ascii="Times New Roman" w:hAnsi="Times New Roman" w:cs="Times New Roman"/>
+          <w:sz w:val="24"/>
+          <w:szCs w:val="24"/>
+        </w:rPr>
+        <w:t xml:space="preserve"> </w:t>
+      </w:r>
+      <w:proofErr w:type="spellStart"/>
+      <w:r>
+        <w:rPr>
+          <w:rFonts w:ascii="Times New Roman" w:hAnsi="Times New Roman" w:cs="Times New Roman"/>
+          <w:sz w:val="24"/>
+          <w:szCs w:val="24"/>
+        </w:rPr>
+        <w:t>tujuan</w:t>
+      </w:r>
+      <w:proofErr w:type="spellEnd"/>
+      <w:r>
+        <w:rPr>
+          <w:rFonts w:ascii="Times New Roman" w:hAnsi="Times New Roman" w:cs="Times New Roman"/>
+          <w:sz w:val="24"/>
+          <w:szCs w:val="24"/>
+        </w:rPr>
+        <w:t xml:space="preserve"> </w:t>
+      </w:r>
+      <w:proofErr w:type="spellStart"/>
+      <w:r>
+        <w:rPr>
+          <w:rFonts w:ascii="Times New Roman" w:hAnsi="Times New Roman" w:cs="Times New Roman"/>
+          <w:sz w:val="24"/>
+          <w:szCs w:val="24"/>
+        </w:rPr>
+        <w:t>tranfusi</w:t>
+      </w:r>
+      <w:proofErr w:type="spellEnd"/>
+      <w:r>
+        <w:rPr>
+          <w:rFonts w:ascii="Times New Roman" w:hAnsi="Times New Roman" w:cs="Times New Roman"/>
+          <w:sz w:val="24"/>
+          <w:szCs w:val="24"/>
+        </w:rPr>
+        <w:t xml:space="preserve"> </w:t>
+      </w:r>
+      <w:proofErr w:type="spellStart"/>
+      <w:r>
+        <w:rPr>
+          <w:rFonts w:ascii="Times New Roman" w:hAnsi="Times New Roman" w:cs="Times New Roman"/>
+          <w:sz w:val="24"/>
+          <w:szCs w:val="24"/>
+        </w:rPr>
+        <w:t>darah</w:t>
+      </w:r>
+      <w:proofErr w:type="spellEnd"/>
+      <w:r>
+        <w:rPr>
+          <w:rFonts w:ascii="Times New Roman" w:hAnsi="Times New Roman" w:cs="Times New Roman"/>
+          <w:sz w:val="24"/>
+          <w:szCs w:val="24"/>
+        </w:rPr>
+        <w:t xml:space="preserve"> </w:t>
+      </w:r>
+      <w:proofErr w:type="spellStart"/>
+      <w:r>
+        <w:rPr>
+          <w:rFonts w:ascii="Times New Roman" w:hAnsi="Times New Roman" w:cs="Times New Roman"/>
+          <w:sz w:val="24"/>
+          <w:szCs w:val="24"/>
+        </w:rPr>
+        <w:t>tak</w:t>
+      </w:r>
+      <w:proofErr w:type="spellEnd"/>
+      <w:r>
+        <w:rPr>
+          <w:rFonts w:ascii="Times New Roman" w:hAnsi="Times New Roman" w:cs="Times New Roman"/>
+          <w:sz w:val="24"/>
+          <w:szCs w:val="24"/>
+        </w:rPr>
+        <w:t xml:space="preserve"> </w:t>
+      </w:r>
+      <w:proofErr w:type="spellStart"/>
+      <w:r>
+        <w:rPr>
+          <w:rFonts w:ascii="Times New Roman" w:hAnsi="Times New Roman" w:cs="Times New Roman"/>
+          <w:sz w:val="24"/>
+          <w:szCs w:val="24"/>
+        </w:rPr>
+        <w:t>tercapai</w:t>
+      </w:r>
+      <w:proofErr w:type="spellEnd"/>
+      <w:r>
+        <w:rPr>
+          <w:rFonts w:ascii="Times New Roman" w:hAnsi="Times New Roman" w:cs="Times New Roman"/>
+          <w:sz w:val="24"/>
+          <w:szCs w:val="24"/>
+        </w:rPr>
+        <w:t xml:space="preserve">, </w:t>
+      </w:r>
+      <w:proofErr w:type="spellStart"/>
+      <w:r>
+        <w:rPr>
+          <w:rFonts w:ascii="Times New Roman" w:hAnsi="Times New Roman" w:cs="Times New Roman"/>
+          <w:sz w:val="24"/>
+          <w:szCs w:val="24"/>
+        </w:rPr>
+        <w:t>tapi</w:t>
+      </w:r>
+      <w:proofErr w:type="spellEnd"/>
+      <w:r>
+        <w:rPr>
+          <w:rFonts w:ascii="Times New Roman" w:hAnsi="Times New Roman" w:cs="Times New Roman"/>
+          <w:sz w:val="24"/>
+          <w:szCs w:val="24"/>
+        </w:rPr>
+        <w:t xml:space="preserve"> </w:t>
+      </w:r>
+      <w:proofErr w:type="spellStart"/>
+      <w:r>
+        <w:rPr>
+          <w:rFonts w:ascii="Times New Roman" w:hAnsi="Times New Roman" w:cs="Times New Roman"/>
+          <w:sz w:val="24"/>
+          <w:szCs w:val="24"/>
+        </w:rPr>
+        <w:t>malah</w:t>
+      </w:r>
+      <w:proofErr w:type="spellEnd"/>
+      <w:r>
+        <w:rPr>
+          <w:rFonts w:ascii="Times New Roman" w:hAnsi="Times New Roman" w:cs="Times New Roman"/>
+          <w:sz w:val="24"/>
+          <w:szCs w:val="24"/>
+        </w:rPr>
+        <w:t xml:space="preserve"> </w:t>
+      </w:r>
+      <w:proofErr w:type="spellStart"/>
+      <w:r>
+        <w:rPr>
+          <w:rFonts w:ascii="Times New Roman" w:hAnsi="Times New Roman" w:cs="Times New Roman"/>
+          <w:sz w:val="24"/>
+          <w:szCs w:val="24"/>
+        </w:rPr>
+        <w:t>memperparah</w:t>
+      </w:r>
+      <w:proofErr w:type="spellEnd"/>
+      <w:r>
+        <w:rPr>
+          <w:rFonts w:ascii="Times New Roman" w:hAnsi="Times New Roman" w:cs="Times New Roman"/>
+          <w:sz w:val="24"/>
+          <w:szCs w:val="24"/>
+        </w:rPr>
+        <w:t xml:space="preserve"> </w:t>
+      </w:r>
+      <w:proofErr w:type="spellStart"/>
+      <w:r>
+        <w:rPr>
+          <w:rFonts w:ascii="Times New Roman" w:hAnsi="Times New Roman" w:cs="Times New Roman"/>
+          <w:sz w:val="24"/>
+          <w:szCs w:val="24"/>
+        </w:rPr>
+        <w:t>kondisi</w:t>
+      </w:r>
+      <w:proofErr w:type="spellEnd"/>
+      <w:r>
+        <w:rPr>
+          <w:rFonts w:ascii="Times New Roman" w:hAnsi="Times New Roman" w:cs="Times New Roman"/>
+          <w:sz w:val="24"/>
+          <w:szCs w:val="24"/>
+        </w:rPr>
+        <w:t xml:space="preserve"> </w:t>
+      </w:r>
+      <w:proofErr w:type="spellStart"/>
+      <w:r>
+        <w:rPr>
+          <w:rFonts w:ascii="Times New Roman" w:hAnsi="Times New Roman" w:cs="Times New Roman"/>
+          <w:sz w:val="24"/>
+          <w:szCs w:val="24"/>
+        </w:rPr>
+        <w:t>si</w:t>
+      </w:r>
+      <w:proofErr w:type="spellEnd"/>
+      <w:r>
+        <w:rPr>
+          <w:rFonts w:ascii="Times New Roman" w:hAnsi="Times New Roman" w:cs="Times New Roman"/>
+          <w:sz w:val="24"/>
+          <w:szCs w:val="24"/>
+        </w:rPr>
+        <w:t xml:space="preserve"> </w:t>
+      </w:r>
+      <w:proofErr w:type="spellStart"/>
+      <w:r>
+        <w:rPr>
+          <w:rFonts w:ascii="Times New Roman" w:hAnsi="Times New Roman" w:cs="Times New Roman"/>
+          <w:sz w:val="24"/>
+          <w:szCs w:val="24"/>
+        </w:rPr>
+        <w:t>reseptor</w:t>
+      </w:r>
+      <w:proofErr w:type="spellEnd"/>
+      <w:r>
+        <w:rPr>
+          <w:rFonts w:ascii="Times New Roman" w:hAnsi="Times New Roman" w:cs="Times New Roman"/>
+          <w:sz w:val="24"/>
+          <w:szCs w:val="24"/>
+        </w:rPr>
+        <w:t xml:space="preserve"> </w:t>
+      </w:r>
+      <w:proofErr w:type="spellStart"/>
+      <w:r>
+        <w:rPr>
+          <w:rFonts w:ascii="Times New Roman" w:hAnsi="Times New Roman" w:cs="Times New Roman"/>
+          <w:sz w:val="24"/>
+          <w:szCs w:val="24"/>
+        </w:rPr>
+        <w:t>sendiri</w:t>
+      </w:r>
+      <w:proofErr w:type="spellEnd"/>
+      <w:r>
+        <w:rPr>
+          <w:rFonts w:ascii="Times New Roman" w:hAnsi="Times New Roman" w:cs="Times New Roman"/>
+          <w:sz w:val="24"/>
+          <w:szCs w:val="24"/>
+        </w:rPr>
+        <w:t>.</w:t>
+      </w:r>
+      <w:proofErr w:type="gramEnd"/>
     </w:p>
     <w:sectPr>
       <w:pgSz w:w="12240" w:h="15840"/>

</xml_diff>